<commit_message>
changed contributions to list
</commit_message>
<xml_diff>
--- a/Technical Report.docx
+++ b/Technical Report.docx
@@ -1014,20 +1014,164 @@
         <w:rPr>
           <w:lang w:val="en-GB"/>
         </w:rPr>
-        <w:t>ndries: added items with stats boosts added magical spells with mana cost updated game configuration to clarify narrative control and player limitations added game logic with damage and damage taken</w:t>
-      </w:r>
-    </w:p>
-    <w:p>
-      <w:pPr>
-        <w:rPr>
-          <w:lang w:val="en-GB"/>
-        </w:rPr>
-      </w:pPr>
-      <w:r>
-        <w:rPr>
-          <w:lang w:val="en-GB"/>
-        </w:rPr>
-        <w:t xml:space="preserve"> Ihno: added stats like, mana, stamina, magic player can enter name game difficulty choice added levels</w:t>
+        <w:t xml:space="preserve">ndries: </w:t>
+      </w:r>
+    </w:p>
+    <w:p>
+      <w:pPr>
+        <w:pStyle w:val="ListParagraph"/>
+        <w:numPr>
+          <w:ilvl w:val="0"/>
+          <w:numId w:val="9"/>
+        </w:numPr>
+        <w:rPr>
+          <w:lang w:val="en-GB"/>
+        </w:rPr>
+      </w:pPr>
+      <w:r>
+        <w:rPr>
+          <w:lang w:val="en-GB"/>
+        </w:rPr>
+        <w:t xml:space="preserve">added items with stats boosts added </w:t>
+      </w:r>
+    </w:p>
+    <w:p>
+      <w:pPr>
+        <w:pStyle w:val="ListParagraph"/>
+        <w:numPr>
+          <w:ilvl w:val="0"/>
+          <w:numId w:val="9"/>
+        </w:numPr>
+        <w:rPr>
+          <w:lang w:val="en-GB"/>
+        </w:rPr>
+      </w:pPr>
+      <w:r>
+        <w:rPr>
+          <w:lang w:val="en-GB"/>
+        </w:rPr>
+        <w:t xml:space="preserve">magical spells with mana cost </w:t>
+      </w:r>
+    </w:p>
+    <w:p>
+      <w:pPr>
+        <w:pStyle w:val="ListParagraph"/>
+        <w:numPr>
+          <w:ilvl w:val="0"/>
+          <w:numId w:val="9"/>
+        </w:numPr>
+        <w:rPr>
+          <w:lang w:val="en-GB"/>
+        </w:rPr>
+      </w:pPr>
+      <w:r>
+        <w:rPr>
+          <w:lang w:val="en-GB"/>
+        </w:rPr>
+        <w:t>updated game configuration to clarify narrative control and player limitations</w:t>
+      </w:r>
+    </w:p>
+    <w:p>
+      <w:pPr>
+        <w:pStyle w:val="ListParagraph"/>
+        <w:numPr>
+          <w:ilvl w:val="0"/>
+          <w:numId w:val="9"/>
+        </w:numPr>
+        <w:rPr>
+          <w:lang w:val="en-GB"/>
+        </w:rPr>
+      </w:pPr>
+      <w:r>
+        <w:rPr>
+          <w:lang w:val="en-GB"/>
+        </w:rPr>
+        <w:t xml:space="preserve"> added game logic with damage and damage taken</w:t>
+      </w:r>
+    </w:p>
+    <w:p>
+      <w:pPr>
+        <w:rPr>
+          <w:lang w:val="en-GB"/>
+        </w:rPr>
+      </w:pPr>
+      <w:r>
+        <w:rPr>
+          <w:lang w:val="en-GB"/>
+        </w:rPr>
+        <w:t xml:space="preserve"> Ihno:</w:t>
+      </w:r>
+    </w:p>
+    <w:p>
+      <w:pPr>
+        <w:pStyle w:val="ListParagraph"/>
+        <w:numPr>
+          <w:ilvl w:val="0"/>
+          <w:numId w:val="10"/>
+        </w:numPr>
+        <w:rPr>
+          <w:lang w:val="en-GB"/>
+        </w:rPr>
+      </w:pPr>
+      <w:r>
+        <w:rPr>
+          <w:lang w:val="en-GB"/>
+        </w:rPr>
+        <w:t xml:space="preserve">added stats like, mana, stamina, magic </w:t>
+      </w:r>
+    </w:p>
+    <w:p>
+      <w:pPr>
+        <w:pStyle w:val="ListParagraph"/>
+        <w:numPr>
+          <w:ilvl w:val="0"/>
+          <w:numId w:val="10"/>
+        </w:numPr>
+        <w:rPr>
+          <w:lang w:val="en-GB"/>
+        </w:rPr>
+      </w:pPr>
+      <w:r>
+        <w:rPr>
+          <w:lang w:val="en-GB"/>
+        </w:rPr>
+        <w:t xml:space="preserve">player can enter name </w:t>
+      </w:r>
+    </w:p>
+    <w:p>
+      <w:pPr>
+        <w:pStyle w:val="ListParagraph"/>
+        <w:numPr>
+          <w:ilvl w:val="0"/>
+          <w:numId w:val="10"/>
+        </w:numPr>
+        <w:rPr>
+          <w:lang w:val="en-GB"/>
+        </w:rPr>
+      </w:pPr>
+      <w:r>
+        <w:rPr>
+          <w:lang w:val="en-GB"/>
+        </w:rPr>
+        <w:t xml:space="preserve">game difficulty choice </w:t>
+      </w:r>
+    </w:p>
+    <w:p>
+      <w:pPr>
+        <w:pStyle w:val="ListParagraph"/>
+        <w:numPr>
+          <w:ilvl w:val="0"/>
+          <w:numId w:val="10"/>
+        </w:numPr>
+        <w:rPr>
+          <w:lang w:val="en-GB"/>
+        </w:rPr>
+      </w:pPr>
+      <w:r>
+        <w:rPr>
+          <w:lang w:val="en-GB"/>
+        </w:rPr>
+        <w:t>added levels</w:t>
       </w:r>
     </w:p>
     <w:p>
@@ -1046,7 +1190,61 @@
         <w:rPr>
           <w:lang w:val="en-GB"/>
         </w:rPr>
-        <w:t>amen: added equipment interaction with LLM/ AI save game, load game, delete game, print game state</w:t>
+        <w:t xml:space="preserve">amen: </w:t>
+      </w:r>
+    </w:p>
+    <w:p>
+      <w:pPr>
+        <w:pStyle w:val="ListParagraph"/>
+        <w:numPr>
+          <w:ilvl w:val="0"/>
+          <w:numId w:val="11"/>
+        </w:numPr>
+        <w:rPr>
+          <w:lang w:val="en-GB"/>
+        </w:rPr>
+      </w:pPr>
+      <w:r>
+        <w:rPr>
+          <w:lang w:val="en-GB"/>
+        </w:rPr>
+        <w:t>added equipment interaction with LLM/ AI</w:t>
+      </w:r>
+    </w:p>
+    <w:p>
+      <w:pPr>
+        <w:pStyle w:val="ListParagraph"/>
+        <w:numPr>
+          <w:ilvl w:val="0"/>
+          <w:numId w:val="11"/>
+        </w:numPr>
+        <w:rPr>
+          <w:lang w:val="en-GB"/>
+        </w:rPr>
+      </w:pPr>
+      <w:r>
+        <w:rPr>
+          <w:lang w:val="en-GB"/>
+        </w:rPr>
+        <w:t xml:space="preserve"> save game, load game, delete game</w:t>
+      </w:r>
+    </w:p>
+    <w:p>
+      <w:pPr>
+        <w:pStyle w:val="ListParagraph"/>
+        <w:numPr>
+          <w:ilvl w:val="0"/>
+          <w:numId w:val="11"/>
+        </w:numPr>
+        <w:rPr>
+          <w:lang w:val="en-GB"/>
+        </w:rPr>
+      </w:pPr>
+      <w:r>
+        <w:rPr>
+          <w:lang w:val="en-GB"/>
+        </w:rPr>
+        <w:t>print game state</w:t>
       </w:r>
     </w:p>
     <w:p>
@@ -1276,6 +1474,7 @@
         <w:rPr>
           <w:lang w:val="en-GB"/>
         </w:rPr>
+        <w:lastRenderedPageBreak/>
         <w:t>Preventing cheating or unrealistic actions (</w:t>
       </w:r>
       <w:r>
@@ -1425,7 +1624,6 @@
       </w:pPr>
       <w:proofErr w:type="spellStart"/>
       <w:r>
-        <w:lastRenderedPageBreak/>
         <w:t>Expand</w:t>
       </w:r>
       <w:proofErr w:type="spellEnd"/>
@@ -1903,6 +2101,119 @@
     </w:lvl>
   </w:abstractNum>
   <w:abstractNum w:abstractNumId="1" w15:restartNumberingAfterBreak="0">
+    <w:nsid w:val="10750EF6"/>
+    <w:multiLevelType w:val="hybridMultilevel"/>
+    <w:tmpl w:val="6DF6CF5A"/>
+    <w:lvl w:ilvl="0" w:tplc="20000001">
+      <w:start w:val="1"/>
+      <w:numFmt w:val="bullet"/>
+      <w:lvlText w:val=""/>
+      <w:lvlJc w:val="left"/>
+      <w:pPr>
+        <w:ind w:left="765" w:hanging="360"/>
+      </w:pPr>
+      <w:rPr>
+        <w:rFonts w:ascii="Symbol" w:hAnsi="Symbol" w:hint="default"/>
+      </w:rPr>
+    </w:lvl>
+    <w:lvl w:ilvl="1" w:tplc="20000003" w:tentative="1">
+      <w:start w:val="1"/>
+      <w:numFmt w:val="bullet"/>
+      <w:lvlText w:val="o"/>
+      <w:lvlJc w:val="left"/>
+      <w:pPr>
+        <w:ind w:left="1485" w:hanging="360"/>
+      </w:pPr>
+      <w:rPr>
+        <w:rFonts w:ascii="Courier New" w:hAnsi="Courier New" w:cs="Courier New" w:hint="default"/>
+      </w:rPr>
+    </w:lvl>
+    <w:lvl w:ilvl="2" w:tplc="20000005" w:tentative="1">
+      <w:start w:val="1"/>
+      <w:numFmt w:val="bullet"/>
+      <w:lvlText w:val=""/>
+      <w:lvlJc w:val="left"/>
+      <w:pPr>
+        <w:ind w:left="2205" w:hanging="360"/>
+      </w:pPr>
+      <w:rPr>
+        <w:rFonts w:ascii="Wingdings" w:hAnsi="Wingdings" w:hint="default"/>
+      </w:rPr>
+    </w:lvl>
+    <w:lvl w:ilvl="3" w:tplc="20000001" w:tentative="1">
+      <w:start w:val="1"/>
+      <w:numFmt w:val="bullet"/>
+      <w:lvlText w:val=""/>
+      <w:lvlJc w:val="left"/>
+      <w:pPr>
+        <w:ind w:left="2925" w:hanging="360"/>
+      </w:pPr>
+      <w:rPr>
+        <w:rFonts w:ascii="Symbol" w:hAnsi="Symbol" w:hint="default"/>
+      </w:rPr>
+    </w:lvl>
+    <w:lvl w:ilvl="4" w:tplc="20000003" w:tentative="1">
+      <w:start w:val="1"/>
+      <w:numFmt w:val="bullet"/>
+      <w:lvlText w:val="o"/>
+      <w:lvlJc w:val="left"/>
+      <w:pPr>
+        <w:ind w:left="3645" w:hanging="360"/>
+      </w:pPr>
+      <w:rPr>
+        <w:rFonts w:ascii="Courier New" w:hAnsi="Courier New" w:cs="Courier New" w:hint="default"/>
+      </w:rPr>
+    </w:lvl>
+    <w:lvl w:ilvl="5" w:tplc="20000005" w:tentative="1">
+      <w:start w:val="1"/>
+      <w:numFmt w:val="bullet"/>
+      <w:lvlText w:val=""/>
+      <w:lvlJc w:val="left"/>
+      <w:pPr>
+        <w:ind w:left="4365" w:hanging="360"/>
+      </w:pPr>
+      <w:rPr>
+        <w:rFonts w:ascii="Wingdings" w:hAnsi="Wingdings" w:hint="default"/>
+      </w:rPr>
+    </w:lvl>
+    <w:lvl w:ilvl="6" w:tplc="20000001" w:tentative="1">
+      <w:start w:val="1"/>
+      <w:numFmt w:val="bullet"/>
+      <w:lvlText w:val=""/>
+      <w:lvlJc w:val="left"/>
+      <w:pPr>
+        <w:ind w:left="5085" w:hanging="360"/>
+      </w:pPr>
+      <w:rPr>
+        <w:rFonts w:ascii="Symbol" w:hAnsi="Symbol" w:hint="default"/>
+      </w:rPr>
+    </w:lvl>
+    <w:lvl w:ilvl="7" w:tplc="20000003" w:tentative="1">
+      <w:start w:val="1"/>
+      <w:numFmt w:val="bullet"/>
+      <w:lvlText w:val="o"/>
+      <w:lvlJc w:val="left"/>
+      <w:pPr>
+        <w:ind w:left="5805" w:hanging="360"/>
+      </w:pPr>
+      <w:rPr>
+        <w:rFonts w:ascii="Courier New" w:hAnsi="Courier New" w:cs="Courier New" w:hint="default"/>
+      </w:rPr>
+    </w:lvl>
+    <w:lvl w:ilvl="8" w:tplc="20000005" w:tentative="1">
+      <w:start w:val="1"/>
+      <w:numFmt w:val="bullet"/>
+      <w:lvlText w:val=""/>
+      <w:lvlJc w:val="left"/>
+      <w:pPr>
+        <w:ind w:left="6525" w:hanging="360"/>
+      </w:pPr>
+      <w:rPr>
+        <w:rFonts w:ascii="Wingdings" w:hAnsi="Wingdings" w:hint="default"/>
+      </w:rPr>
+    </w:lvl>
+  </w:abstractNum>
+  <w:abstractNum w:abstractNumId="2" w15:restartNumberingAfterBreak="0">
     <w:nsid w:val="25486E61"/>
     <w:multiLevelType w:val="multilevel"/>
     <w:tmpl w:val="97148844"/>
@@ -2051,7 +2362,7 @@
       </w:rPr>
     </w:lvl>
   </w:abstractNum>
-  <w:abstractNum w:abstractNumId="2" w15:restartNumberingAfterBreak="0">
+  <w:abstractNum w:abstractNumId="3" w15:restartNumberingAfterBreak="0">
     <w:nsid w:val="296A72F3"/>
     <w:multiLevelType w:val="multilevel"/>
     <w:tmpl w:val="298401EE"/>
@@ -2200,7 +2511,120 @@
       </w:rPr>
     </w:lvl>
   </w:abstractNum>
-  <w:abstractNum w:abstractNumId="3" w15:restartNumberingAfterBreak="0">
+  <w:abstractNum w:abstractNumId="4" w15:restartNumberingAfterBreak="0">
+    <w:nsid w:val="3ABD24A3"/>
+    <w:multiLevelType w:val="hybridMultilevel"/>
+    <w:tmpl w:val="95EAA5BE"/>
+    <w:lvl w:ilvl="0" w:tplc="20000001">
+      <w:start w:val="1"/>
+      <w:numFmt w:val="bullet"/>
+      <w:lvlText w:val=""/>
+      <w:lvlJc w:val="left"/>
+      <w:pPr>
+        <w:ind w:left="720" w:hanging="360"/>
+      </w:pPr>
+      <w:rPr>
+        <w:rFonts w:ascii="Symbol" w:hAnsi="Symbol" w:hint="default"/>
+      </w:rPr>
+    </w:lvl>
+    <w:lvl w:ilvl="1" w:tplc="20000003" w:tentative="1">
+      <w:start w:val="1"/>
+      <w:numFmt w:val="bullet"/>
+      <w:lvlText w:val="o"/>
+      <w:lvlJc w:val="left"/>
+      <w:pPr>
+        <w:ind w:left="1440" w:hanging="360"/>
+      </w:pPr>
+      <w:rPr>
+        <w:rFonts w:ascii="Courier New" w:hAnsi="Courier New" w:cs="Courier New" w:hint="default"/>
+      </w:rPr>
+    </w:lvl>
+    <w:lvl w:ilvl="2" w:tplc="20000005" w:tentative="1">
+      <w:start w:val="1"/>
+      <w:numFmt w:val="bullet"/>
+      <w:lvlText w:val=""/>
+      <w:lvlJc w:val="left"/>
+      <w:pPr>
+        <w:ind w:left="2160" w:hanging="360"/>
+      </w:pPr>
+      <w:rPr>
+        <w:rFonts w:ascii="Wingdings" w:hAnsi="Wingdings" w:hint="default"/>
+      </w:rPr>
+    </w:lvl>
+    <w:lvl w:ilvl="3" w:tplc="20000001" w:tentative="1">
+      <w:start w:val="1"/>
+      <w:numFmt w:val="bullet"/>
+      <w:lvlText w:val=""/>
+      <w:lvlJc w:val="left"/>
+      <w:pPr>
+        <w:ind w:left="2880" w:hanging="360"/>
+      </w:pPr>
+      <w:rPr>
+        <w:rFonts w:ascii="Symbol" w:hAnsi="Symbol" w:hint="default"/>
+      </w:rPr>
+    </w:lvl>
+    <w:lvl w:ilvl="4" w:tplc="20000003" w:tentative="1">
+      <w:start w:val="1"/>
+      <w:numFmt w:val="bullet"/>
+      <w:lvlText w:val="o"/>
+      <w:lvlJc w:val="left"/>
+      <w:pPr>
+        <w:ind w:left="3600" w:hanging="360"/>
+      </w:pPr>
+      <w:rPr>
+        <w:rFonts w:ascii="Courier New" w:hAnsi="Courier New" w:cs="Courier New" w:hint="default"/>
+      </w:rPr>
+    </w:lvl>
+    <w:lvl w:ilvl="5" w:tplc="20000005" w:tentative="1">
+      <w:start w:val="1"/>
+      <w:numFmt w:val="bullet"/>
+      <w:lvlText w:val=""/>
+      <w:lvlJc w:val="left"/>
+      <w:pPr>
+        <w:ind w:left="4320" w:hanging="360"/>
+      </w:pPr>
+      <w:rPr>
+        <w:rFonts w:ascii="Wingdings" w:hAnsi="Wingdings" w:hint="default"/>
+      </w:rPr>
+    </w:lvl>
+    <w:lvl w:ilvl="6" w:tplc="20000001" w:tentative="1">
+      <w:start w:val="1"/>
+      <w:numFmt w:val="bullet"/>
+      <w:lvlText w:val=""/>
+      <w:lvlJc w:val="left"/>
+      <w:pPr>
+        <w:ind w:left="5040" w:hanging="360"/>
+      </w:pPr>
+      <w:rPr>
+        <w:rFonts w:ascii="Symbol" w:hAnsi="Symbol" w:hint="default"/>
+      </w:rPr>
+    </w:lvl>
+    <w:lvl w:ilvl="7" w:tplc="20000003" w:tentative="1">
+      <w:start w:val="1"/>
+      <w:numFmt w:val="bullet"/>
+      <w:lvlText w:val="o"/>
+      <w:lvlJc w:val="left"/>
+      <w:pPr>
+        <w:ind w:left="5760" w:hanging="360"/>
+      </w:pPr>
+      <w:rPr>
+        <w:rFonts w:ascii="Courier New" w:hAnsi="Courier New" w:cs="Courier New" w:hint="default"/>
+      </w:rPr>
+    </w:lvl>
+    <w:lvl w:ilvl="8" w:tplc="20000005" w:tentative="1">
+      <w:start w:val="1"/>
+      <w:numFmt w:val="bullet"/>
+      <w:lvlText w:val=""/>
+      <w:lvlJc w:val="left"/>
+      <w:pPr>
+        <w:ind w:left="6480" w:hanging="360"/>
+      </w:pPr>
+      <w:rPr>
+        <w:rFonts w:ascii="Wingdings" w:hAnsi="Wingdings" w:hint="default"/>
+      </w:rPr>
+    </w:lvl>
+  </w:abstractNum>
+  <w:abstractNum w:abstractNumId="5" w15:restartNumberingAfterBreak="0">
     <w:nsid w:val="4BDB5E66"/>
     <w:multiLevelType w:val="multilevel"/>
     <w:tmpl w:val="6F4ADD30"/>
@@ -2349,7 +2773,120 @@
       </w:rPr>
     </w:lvl>
   </w:abstractNum>
-  <w:abstractNum w:abstractNumId="4" w15:restartNumberingAfterBreak="0">
+  <w:abstractNum w:abstractNumId="6" w15:restartNumberingAfterBreak="0">
+    <w:nsid w:val="4E4F7841"/>
+    <w:multiLevelType w:val="hybridMultilevel"/>
+    <w:tmpl w:val="68C860C4"/>
+    <w:lvl w:ilvl="0" w:tplc="20000001">
+      <w:start w:val="1"/>
+      <w:numFmt w:val="bullet"/>
+      <w:lvlText w:val=""/>
+      <w:lvlJc w:val="left"/>
+      <w:pPr>
+        <w:ind w:left="720" w:hanging="360"/>
+      </w:pPr>
+      <w:rPr>
+        <w:rFonts w:ascii="Symbol" w:hAnsi="Symbol" w:hint="default"/>
+      </w:rPr>
+    </w:lvl>
+    <w:lvl w:ilvl="1" w:tplc="20000003" w:tentative="1">
+      <w:start w:val="1"/>
+      <w:numFmt w:val="bullet"/>
+      <w:lvlText w:val="o"/>
+      <w:lvlJc w:val="left"/>
+      <w:pPr>
+        <w:ind w:left="1440" w:hanging="360"/>
+      </w:pPr>
+      <w:rPr>
+        <w:rFonts w:ascii="Courier New" w:hAnsi="Courier New" w:cs="Courier New" w:hint="default"/>
+      </w:rPr>
+    </w:lvl>
+    <w:lvl w:ilvl="2" w:tplc="20000005" w:tentative="1">
+      <w:start w:val="1"/>
+      <w:numFmt w:val="bullet"/>
+      <w:lvlText w:val=""/>
+      <w:lvlJc w:val="left"/>
+      <w:pPr>
+        <w:ind w:left="2160" w:hanging="360"/>
+      </w:pPr>
+      <w:rPr>
+        <w:rFonts w:ascii="Wingdings" w:hAnsi="Wingdings" w:hint="default"/>
+      </w:rPr>
+    </w:lvl>
+    <w:lvl w:ilvl="3" w:tplc="20000001" w:tentative="1">
+      <w:start w:val="1"/>
+      <w:numFmt w:val="bullet"/>
+      <w:lvlText w:val=""/>
+      <w:lvlJc w:val="left"/>
+      <w:pPr>
+        <w:ind w:left="2880" w:hanging="360"/>
+      </w:pPr>
+      <w:rPr>
+        <w:rFonts w:ascii="Symbol" w:hAnsi="Symbol" w:hint="default"/>
+      </w:rPr>
+    </w:lvl>
+    <w:lvl w:ilvl="4" w:tplc="20000003" w:tentative="1">
+      <w:start w:val="1"/>
+      <w:numFmt w:val="bullet"/>
+      <w:lvlText w:val="o"/>
+      <w:lvlJc w:val="left"/>
+      <w:pPr>
+        <w:ind w:left="3600" w:hanging="360"/>
+      </w:pPr>
+      <w:rPr>
+        <w:rFonts w:ascii="Courier New" w:hAnsi="Courier New" w:cs="Courier New" w:hint="default"/>
+      </w:rPr>
+    </w:lvl>
+    <w:lvl w:ilvl="5" w:tplc="20000005" w:tentative="1">
+      <w:start w:val="1"/>
+      <w:numFmt w:val="bullet"/>
+      <w:lvlText w:val=""/>
+      <w:lvlJc w:val="left"/>
+      <w:pPr>
+        <w:ind w:left="4320" w:hanging="360"/>
+      </w:pPr>
+      <w:rPr>
+        <w:rFonts w:ascii="Wingdings" w:hAnsi="Wingdings" w:hint="default"/>
+      </w:rPr>
+    </w:lvl>
+    <w:lvl w:ilvl="6" w:tplc="20000001" w:tentative="1">
+      <w:start w:val="1"/>
+      <w:numFmt w:val="bullet"/>
+      <w:lvlText w:val=""/>
+      <w:lvlJc w:val="left"/>
+      <w:pPr>
+        <w:ind w:left="5040" w:hanging="360"/>
+      </w:pPr>
+      <w:rPr>
+        <w:rFonts w:ascii="Symbol" w:hAnsi="Symbol" w:hint="default"/>
+      </w:rPr>
+    </w:lvl>
+    <w:lvl w:ilvl="7" w:tplc="20000003" w:tentative="1">
+      <w:start w:val="1"/>
+      <w:numFmt w:val="bullet"/>
+      <w:lvlText w:val="o"/>
+      <w:lvlJc w:val="left"/>
+      <w:pPr>
+        <w:ind w:left="5760" w:hanging="360"/>
+      </w:pPr>
+      <w:rPr>
+        <w:rFonts w:ascii="Courier New" w:hAnsi="Courier New" w:cs="Courier New" w:hint="default"/>
+      </w:rPr>
+    </w:lvl>
+    <w:lvl w:ilvl="8" w:tplc="20000005" w:tentative="1">
+      <w:start w:val="1"/>
+      <w:numFmt w:val="bullet"/>
+      <w:lvlText w:val=""/>
+      <w:lvlJc w:val="left"/>
+      <w:pPr>
+        <w:ind w:left="6480" w:hanging="360"/>
+      </w:pPr>
+      <w:rPr>
+        <w:rFonts w:ascii="Wingdings" w:hAnsi="Wingdings" w:hint="default"/>
+      </w:rPr>
+    </w:lvl>
+  </w:abstractNum>
+  <w:abstractNum w:abstractNumId="7" w15:restartNumberingAfterBreak="0">
     <w:nsid w:val="50AC29C7"/>
     <w:multiLevelType w:val="multilevel"/>
     <w:tmpl w:val="F9F240AA"/>
@@ -2498,7 +3035,7 @@
       </w:rPr>
     </w:lvl>
   </w:abstractNum>
-  <w:abstractNum w:abstractNumId="5" w15:restartNumberingAfterBreak="0">
+  <w:abstractNum w:abstractNumId="8" w15:restartNumberingAfterBreak="0">
     <w:nsid w:val="51D75939"/>
     <w:multiLevelType w:val="multilevel"/>
     <w:tmpl w:val="5CFA3B54"/>
@@ -2647,7 +3184,7 @@
       </w:rPr>
     </w:lvl>
   </w:abstractNum>
-  <w:abstractNum w:abstractNumId="6" w15:restartNumberingAfterBreak="0">
+  <w:abstractNum w:abstractNumId="9" w15:restartNumberingAfterBreak="0">
     <w:nsid w:val="594C7112"/>
     <w:multiLevelType w:val="multilevel"/>
     <w:tmpl w:val="094E3FB6"/>
@@ -2796,7 +3333,7 @@
       </w:rPr>
     </w:lvl>
   </w:abstractNum>
-  <w:abstractNum w:abstractNumId="7" w15:restartNumberingAfterBreak="0">
+  <w:abstractNum w:abstractNumId="10" w15:restartNumberingAfterBreak="0">
     <w:nsid w:val="6D813D26"/>
     <w:multiLevelType w:val="multilevel"/>
     <w:tmpl w:val="304EA7CE"/>
@@ -2946,28 +3483,37 @@
     </w:lvl>
   </w:abstractNum>
   <w:num w:numId="1" w16cid:durableId="810830994">
+    <w:abstractNumId w:val="8"/>
+  </w:num>
+  <w:num w:numId="2" w16cid:durableId="191068479">
     <w:abstractNumId w:val="5"/>
   </w:num>
-  <w:num w:numId="2" w16cid:durableId="191068479">
+  <w:num w:numId="3" w16cid:durableId="420760545">
+    <w:abstractNumId w:val="7"/>
+  </w:num>
+  <w:num w:numId="4" w16cid:durableId="434832334">
+    <w:abstractNumId w:val="2"/>
+  </w:num>
+  <w:num w:numId="5" w16cid:durableId="1035228160">
     <w:abstractNumId w:val="3"/>
   </w:num>
-  <w:num w:numId="3" w16cid:durableId="420760545">
-    <w:abstractNumId w:val="4"/>
-  </w:num>
-  <w:num w:numId="4" w16cid:durableId="434832334">
-    <w:abstractNumId w:val="1"/>
-  </w:num>
-  <w:num w:numId="5" w16cid:durableId="1035228160">
-    <w:abstractNumId w:val="2"/>
-  </w:num>
   <w:num w:numId="6" w16cid:durableId="1451362858">
-    <w:abstractNumId w:val="6"/>
+    <w:abstractNumId w:val="9"/>
   </w:num>
   <w:num w:numId="7" w16cid:durableId="134182751">
-    <w:abstractNumId w:val="7"/>
+    <w:abstractNumId w:val="10"/>
   </w:num>
   <w:num w:numId="8" w16cid:durableId="967129012">
     <w:abstractNumId w:val="0"/>
+  </w:num>
+  <w:num w:numId="9" w16cid:durableId="516770095">
+    <w:abstractNumId w:val="6"/>
+  </w:num>
+  <w:num w:numId="10" w16cid:durableId="109906570">
+    <w:abstractNumId w:val="1"/>
+  </w:num>
+  <w:num w:numId="11" w16cid:durableId="1381787118">
+    <w:abstractNumId w:val="4"/>
   </w:num>
 </w:numbering>
 </file>
@@ -3576,6 +4122,7 @@
   <w:style w:type="character" w:default="1" w:styleId="DefaultParagraphFont">
     <w:name w:val="Default Paragraph Font"/>
     <w:uiPriority w:val="1"/>
+    <w:semiHidden/>
     <w:unhideWhenUsed/>
   </w:style>
   <w:style w:type="table" w:default="1" w:styleId="TableNormal">

</xml_diff>

<commit_message>
technical report updated and spellings check, READ.ME updated with .env file google api needed instruction
</commit_message>
<xml_diff>
--- a/Technical Report.docx
+++ b/Technical Report.docx
@@ -4,7 +4,7 @@
   <w:body>
     <w:p>
       <w:pPr>
-        <w:pStyle w:val="Heading1"/>
+        <w:pStyle w:val="Kop1"/>
         <w:rPr>
           <w:lang w:val="en-GB"/>
         </w:rPr>
@@ -15,14 +15,12 @@
         </w:rPr>
         <w:t xml:space="preserve">Technical Report – Advanced </w:t>
       </w:r>
-      <w:proofErr w:type="gramStart"/>
-      <w:r>
-        <w:rPr>
-          <w:lang w:val="en-GB"/>
-        </w:rPr>
-        <w:t>AI :</w:t>
-      </w:r>
-      <w:proofErr w:type="gramEnd"/>
+      <w:r>
+        <w:rPr>
+          <w:lang w:val="en-GB"/>
+        </w:rPr>
+        <w:t>AI:</w:t>
+      </w:r>
       <w:r>
         <w:rPr>
           <w:lang w:val="en-GB"/>
@@ -32,7 +30,7 @@
     </w:p>
     <w:p>
       <w:pPr>
-        <w:pStyle w:val="Heading2"/>
+        <w:pStyle w:val="Kop2"/>
         <w:rPr>
           <w:b/>
           <w:bCs/>
@@ -58,7 +56,7 @@
       </w:pPr>
       <w:r>
         <w:rPr>
-          <w:rStyle w:val="Heading3Char"/>
+          <w:rStyle w:val="Kop3Char"/>
           <w:color w:val="000000" w:themeColor="text1"/>
           <w:lang w:val="en-GB"/>
         </w:rPr>
@@ -81,7 +79,7 @@
     </w:p>
     <w:p>
       <w:pPr>
-        <w:pStyle w:val="Heading3"/>
+        <w:pStyle w:val="Kop3"/>
         <w:rPr>
           <w:color w:val="000000" w:themeColor="text1"/>
           <w:lang w:val="en-GB"/>
@@ -105,19 +103,19 @@
         <w:rPr>
           <w:lang w:val="en-GB"/>
         </w:rPr>
-        <w:t>We both share an interest in D&amp;D and gaming, so we thought choosing this subject for the project would be interesting and fun at the same time. We wanted to create an AI that has knows the players stats and equipment and can change these accordingly.</w:t>
-      </w:r>
-    </w:p>
-    <w:p>
-      <w:pPr>
-        <w:rPr>
-          <w:lang w:val="en-GB"/>
-        </w:rPr>
-      </w:pPr>
-    </w:p>
-    <w:p>
-      <w:pPr>
-        <w:pStyle w:val="Heading3"/>
+        <w:t>We both share an interest in D&amp;D and gaming, so we thought choosing this subject for the project would be interesting and fun at the same time. We wanted to create an AI that knows the players stats and equipment and can change these accordingly.</w:t>
+      </w:r>
+    </w:p>
+    <w:p>
+      <w:pPr>
+        <w:rPr>
+          <w:lang w:val="en-GB"/>
+        </w:rPr>
+      </w:pPr>
+    </w:p>
+    <w:p>
+      <w:pPr>
+        <w:pStyle w:val="Kop3"/>
         <w:rPr>
           <w:color w:val="000000" w:themeColor="text1"/>
           <w:lang w:val="en-GB"/>
@@ -141,37 +139,33 @@
         <w:rPr>
           <w:lang w:val="en-GB"/>
         </w:rPr>
-        <w:t>We developed a Python-based game that uses Gemini-2.0-flash to handle narrative generation</w:t>
-      </w:r>
-      <w:r>
-        <w:rPr>
-          <w:lang w:val="en-GB"/>
-        </w:rPr>
-        <w:t>, while maintaining structured game logic for stats, equipment, and combat.</w:t>
-      </w:r>
-      <w:r>
-        <w:rPr>
-          <w:lang w:val="en-GB"/>
-        </w:rPr>
-        <w:t xml:space="preserve"> </w:t>
-      </w:r>
-      <w:r>
-        <w:rPr>
-          <w:lang w:val="en-GB"/>
-        </w:rPr>
-        <w:t>The AI generates story outputs and game state updates in JSON format, allowing for consistent interaction between the player and the game world.</w:t>
-      </w:r>
-    </w:p>
-    <w:p>
-      <w:pPr>
-        <w:rPr>
-          <w:lang w:val="en-GB"/>
-        </w:rPr>
-      </w:pPr>
-    </w:p>
-    <w:p>
-      <w:pPr>
-        <w:pStyle w:val="Heading3"/>
+        <w:t xml:space="preserve">We developed a Python-based game that uses Gemini-2.0-flash to </w:t>
+      </w:r>
+      <w:proofErr w:type="gramStart"/>
+      <w:r>
+        <w:rPr>
+          <w:lang w:val="en-GB"/>
+        </w:rPr>
+        <w:t>handle</w:t>
+      </w:r>
+      <w:proofErr w:type="gramEnd"/>
+      <w:r>
+        <w:rPr>
+          <w:lang w:val="en-GB"/>
+        </w:rPr>
+        <w:t xml:space="preserve"> narrative generation, while maintaining structured game logic for stats, equipment, and combat. The AI generates story outputs and game state updates in JSON format, allowing for consistent interaction between the player and the game world.</w:t>
+      </w:r>
+    </w:p>
+    <w:p>
+      <w:pPr>
+        <w:rPr>
+          <w:lang w:val="en-GB"/>
+        </w:rPr>
+      </w:pPr>
+    </w:p>
+    <w:p>
+      <w:pPr>
+        <w:pStyle w:val="Kop3"/>
         <w:rPr>
           <w:color w:val="000000" w:themeColor="text1"/>
           <w:lang w:val="en-GB"/>
@@ -184,15 +178,13 @@
         </w:rPr>
         <w:t xml:space="preserve">Link to </w:t>
       </w:r>
-      <w:proofErr w:type="spellStart"/>
       <w:r>
         <w:rPr>
           <w:color w:val="000000" w:themeColor="text1"/>
           <w:lang w:val="en-GB"/>
         </w:rPr>
-        <w:t>github</w:t>
-      </w:r>
-      <w:proofErr w:type="spellEnd"/>
+        <w:t>GitHub</w:t>
+      </w:r>
       <w:r>
         <w:rPr>
           <w:color w:val="000000" w:themeColor="text1"/>
@@ -226,7 +218,7 @@
     </w:p>
     <w:p>
       <w:pPr>
-        <w:pStyle w:val="Heading2"/>
+        <w:pStyle w:val="Kop2"/>
         <w:rPr>
           <w:b/>
           <w:bCs/>
@@ -252,7 +244,7 @@
       </w:pPr>
       <w:r>
         <w:rPr>
-          <w:rStyle w:val="Heading3Char"/>
+          <w:rStyle w:val="Kop3Char"/>
           <w:color w:val="000000" w:themeColor="text1"/>
           <w:lang w:val="en-GB"/>
         </w:rPr>
@@ -265,14 +257,12 @@
         <w:br/>
         <w:t xml:space="preserve">Our "data" consists of dictionaries for items, equipment slots, character stats, and spell definitions. Instead of traditional datasets, we built rule-based systems to constrain and guide the model’s </w:t>
       </w:r>
-      <w:proofErr w:type="spellStart"/>
-      <w:r>
-        <w:rPr>
-          <w:lang w:val="en-GB"/>
-        </w:rPr>
-        <w:t>behavior</w:t>
-      </w:r>
-      <w:proofErr w:type="spellEnd"/>
+      <w:r>
+        <w:rPr>
+          <w:lang w:val="en-GB"/>
+        </w:rPr>
+        <w:t>behaviour</w:t>
+      </w:r>
       <w:r>
         <w:rPr>
           <w:lang w:val="en-GB"/>
@@ -288,14 +278,23 @@
       </w:pPr>
     </w:p>
     <w:p>
-      <w:r>
-        <w:rPr>
-          <w:rStyle w:val="Heading3Char"/>
+      <w:pPr>
+        <w:rPr>
+          <w:lang w:val="en-GB"/>
+        </w:rPr>
+      </w:pPr>
+      <w:r>
+        <w:rPr>
+          <w:rStyle w:val="Kop3Char"/>
           <w:color w:val="000000" w:themeColor="text1"/>
+          <w:lang w:val="en-GB"/>
         </w:rPr>
         <w:t>Preprocessing:</w:t>
       </w:r>
       <w:r>
+        <w:rPr>
+          <w:lang w:val="en-GB"/>
+        </w:rPr>
         <w:br/>
         <w:t>We created:</w:t>
       </w:r>
@@ -337,13 +336,7 @@
         <w:rPr>
           <w:lang w:val="en-GB"/>
         </w:rPr>
-        <w:t xml:space="preserve"> </w:t>
-      </w:r>
-      <w:r>
-        <w:rPr>
-          <w:lang w:val="en-GB"/>
-        </w:rPr>
-        <w:t>(magic_spells.py)</w:t>
+        <w:t xml:space="preserve"> (magic_spells.py)</w:t>
       </w:r>
     </w:p>
     <w:p>
@@ -389,7 +382,7 @@
       </w:pPr>
       <w:r>
         <w:rPr>
-          <w:rStyle w:val="Heading3Char"/>
+          <w:rStyle w:val="Kop3Char"/>
           <w:color w:val="000000" w:themeColor="text1"/>
           <w:lang w:val="en-GB"/>
         </w:rPr>
@@ -401,33 +394,7 @@
           <w:lang w:val="en-GB"/>
         </w:rPr>
         <w:br/>
-        <w:t xml:space="preserve">The biggest challenge was preventing hallucinations from the LLM, such as it inventing non-existent items or </w:t>
-      </w:r>
-      <w:proofErr w:type="spellStart"/>
-      <w:r>
-        <w:rPr>
-          <w:lang w:val="en-GB"/>
-        </w:rPr>
-        <w:t>misformatting</w:t>
-      </w:r>
-      <w:proofErr w:type="spellEnd"/>
-      <w:r>
-        <w:rPr>
-          <w:lang w:val="en-GB"/>
-        </w:rPr>
-        <w:t xml:space="preserve"> JSON. This required iterative prompt engineering and runtime validation logic to catch and reject </w:t>
-      </w:r>
-      <w:r>
-        <w:rPr>
-          <w:lang w:val="en-GB"/>
-        </w:rPr>
-        <w:t>bad</w:t>
-      </w:r>
-      <w:r>
-        <w:rPr>
-          <w:lang w:val="en-GB"/>
-        </w:rPr>
-        <w:t xml:space="preserve"> responses.</w:t>
+        <w:t>The biggest challenge was preventing hallucinations from the LLM, such as it inventing non-existent items or misformatting JSON. This required iterative prompt engineering and runtime validation logic to catch and reject bad responses.</w:t>
       </w:r>
     </w:p>
     <w:p>
@@ -446,7 +413,21 @@
         <w:rPr>
           <w:lang w:val="en-GB"/>
         </w:rPr>
-        <w:t>At some stages during the development, the application displayed multiple times the current player stats and story so far</w:t>
+        <w:t xml:space="preserve">At </w:t>
+      </w:r>
+      <w:proofErr w:type="gramStart"/>
+      <w:r>
+        <w:rPr>
+          <w:lang w:val="en-GB"/>
+        </w:rPr>
+        <w:t>some</w:t>
+      </w:r>
+      <w:proofErr w:type="gramEnd"/>
+      <w:r>
+        <w:rPr>
+          <w:lang w:val="en-GB"/>
+        </w:rPr>
+        <w:t xml:space="preserve"> stages during the development, the application displayed multiple times the current player stats and story so far</w:t>
       </w:r>
       <w:r>
         <w:rPr>
@@ -458,21 +439,45 @@
         <w:rPr>
           <w:lang w:val="en-GB"/>
         </w:rPr>
-        <w:t xml:space="preserve">. The origin of this challenge were multiple reasons, for example: there was a circular </w:t>
+        <w:t xml:space="preserve">. The origin of this challenge were multiple reasons, for example: there was a circular loop </w:t>
+      </w:r>
+      <w:r>
+        <w:rPr>
+          <w:lang w:val="en-GB"/>
+        </w:rPr>
+        <w:t>because</w:t>
+      </w:r>
+      <w:r>
+        <w:rPr>
+          <w:lang w:val="en-GB"/>
+        </w:rPr>
+        <w:t xml:space="preserve"> the print </w:t>
       </w:r>
       <w:proofErr w:type="gramStart"/>
       <w:r>
         <w:rPr>
           <w:lang w:val="en-GB"/>
         </w:rPr>
-        <w:t>loop</w:t>
+        <w:t>was called</w:t>
       </w:r>
       <w:proofErr w:type="gramEnd"/>
       <w:r>
         <w:rPr>
           <w:lang w:val="en-GB"/>
         </w:rPr>
-        <w:t xml:space="preserve"> and the print was called multiple times or we called a function at the wrong time causing the output display </w:t>
+        <w:t xml:space="preserve"> multiple </w:t>
+      </w:r>
+      <w:r>
+        <w:rPr>
+          <w:lang w:val="en-GB"/>
+        </w:rPr>
+        <w:t>times,</w:t>
+      </w:r>
+      <w:r>
+        <w:rPr>
+          <w:lang w:val="en-GB"/>
+        </w:rPr>
+        <w:t xml:space="preserve"> or we called a function at the wrong time causing the output display </w:t>
       </w:r>
       <w:r>
         <w:rPr>
@@ -503,21 +508,21 @@
         <w:rPr>
           <w:lang w:val="en-GB"/>
         </w:rPr>
-        <w:t xml:space="preserve">We were also challenged with finding an AI LLM that was usable and were the API end point works with the API KEY. We tried multiple LLM’s to find one that was usable </w:t>
+        <w:t xml:space="preserve">We </w:t>
       </w:r>
       <w:proofErr w:type="gramStart"/>
       <w:r>
         <w:rPr>
           <w:lang w:val="en-GB"/>
         </w:rPr>
-        <w:t>and also</w:t>
+        <w:t>were also challenged</w:t>
       </w:r>
       <w:proofErr w:type="gramEnd"/>
       <w:r>
         <w:rPr>
           <w:lang w:val="en-GB"/>
         </w:rPr>
-        <w:t xml:space="preserve"> free to use.</w:t>
+        <w:t xml:space="preserve"> with finding an AI LLM that was usable and were the API end point works with the API KEY. We tried multiple LLM’s to find one that was usable and also free to use.</w:t>
       </w:r>
       <w:r>
         <w:rPr>
@@ -526,39 +531,29 @@
         <w:br/>
         <w:t xml:space="preserve">We tried LLM’s like: ChatGPT, </w:t>
       </w:r>
-      <w:proofErr w:type="spellStart"/>
-      <w:proofErr w:type="gramStart"/>
-      <w:r>
-        <w:rPr>
-          <w:lang w:val="en-GB"/>
-        </w:rPr>
-        <w:t>openai</w:t>
-      </w:r>
-      <w:proofErr w:type="spellEnd"/>
-      <w:r>
-        <w:rPr>
-          <w:lang w:val="en-GB"/>
-        </w:rPr>
-        <w:t>,…</w:t>
-      </w:r>
-      <w:proofErr w:type="gramEnd"/>
-      <w:r>
-        <w:rPr>
-          <w:lang w:val="en-GB"/>
-        </w:rPr>
-        <w:t xml:space="preserve"> . At the end we used Gemini-2.0-flash API.</w:t>
-      </w:r>
-    </w:p>
-    <w:p>
-      <w:pPr>
-        <w:rPr>
-          <w:lang w:val="en-GB"/>
-        </w:rPr>
-      </w:pPr>
-    </w:p>
-    <w:p>
-      <w:pPr>
-        <w:pStyle w:val="Heading2"/>
+      <w:r>
+        <w:rPr>
+          <w:lang w:val="en-GB"/>
+        </w:rPr>
+        <w:t>OpenAI….</w:t>
+      </w:r>
+      <w:r>
+        <w:rPr>
+          <w:lang w:val="en-GB"/>
+        </w:rPr>
+        <w:t xml:space="preserve"> At the end we used Gemini-2.0-flash API.</w:t>
+      </w:r>
+    </w:p>
+    <w:p>
+      <w:pPr>
+        <w:rPr>
+          <w:lang w:val="en-GB"/>
+        </w:rPr>
+      </w:pPr>
+    </w:p>
+    <w:p>
+      <w:pPr>
+        <w:pStyle w:val="Kop2"/>
         <w:rPr>
           <w:b/>
           <w:bCs/>
@@ -578,7 +573,7 @@
     </w:p>
     <w:p>
       <w:pPr>
-        <w:pStyle w:val="Heading3"/>
+        <w:pStyle w:val="Kop3"/>
         <w:rPr>
           <w:color w:val="000000" w:themeColor="text1"/>
           <w:lang w:val="en-GB"/>
@@ -664,33 +659,13 @@
         <w:rPr>
           <w:lang w:val="en-GB"/>
         </w:rPr>
-        <w:t xml:space="preserve"> using RPG mechanics (e.g., strength affects attack, </w:t>
-      </w:r>
-      <w:proofErr w:type="spellStart"/>
-      <w:r>
-        <w:rPr>
-          <w:lang w:val="en-GB"/>
-        </w:rPr>
-        <w:t>defense</w:t>
-      </w:r>
-      <w:proofErr w:type="spellEnd"/>
-      <w:r>
-        <w:rPr>
-          <w:lang w:val="en-GB"/>
-        </w:rPr>
-        <w:t xml:space="preserve"> reduces damage</w:t>
-      </w:r>
-      <w:r>
-        <w:rPr>
-          <w:lang w:val="en-GB"/>
-        </w:rPr>
-        <w:t>, endurance inf</w:t>
-      </w:r>
-      <w:r>
-        <w:rPr>
-          <w:lang w:val="en-GB"/>
-        </w:rPr>
-        <w:t>luences stamina</w:t>
+        <w:t xml:space="preserve"> using RPG mechanics (e.g., strength affects attack, defense reduces damage</w:t>
+      </w:r>
+      <w:r>
+        <w:rPr>
+          <w:lang w:val="en-GB"/>
+        </w:rPr>
+        <w:t>, endurance influences stamina</w:t>
       </w:r>
       <w:r>
         <w:rPr>
@@ -708,24 +683,18 @@
     </w:p>
     <w:p>
       <w:pPr>
-        <w:pStyle w:val="Heading3"/>
+        <w:pStyle w:val="Kop3"/>
         <w:rPr>
           <w:color w:val="000000" w:themeColor="text1"/>
-        </w:rPr>
-      </w:pPr>
-      <w:proofErr w:type="spellStart"/>
+          <w:lang w:val="en-GB"/>
+        </w:rPr>
+      </w:pPr>
       <w:r>
         <w:rPr>
           <w:color w:val="000000" w:themeColor="text1"/>
-        </w:rPr>
-        <w:t>Key</w:t>
-      </w:r>
-      <w:proofErr w:type="spellEnd"/>
-      <w:r>
-        <w:rPr>
-          <w:color w:val="000000" w:themeColor="text1"/>
-        </w:rPr>
-        <w:t xml:space="preserve"> Logic Features:</w:t>
+          <w:lang w:val="en-GB"/>
+        </w:rPr>
+        <w:t>Key Logic Features:</w:t>
       </w:r>
     </w:p>
     <w:p>
@@ -734,8 +703,14 @@
           <w:ilvl w:val="0"/>
           <w:numId w:val="3"/>
         </w:numPr>
-      </w:pPr>
-      <w:r>
+        <w:rPr>
+          <w:lang w:val="en-GB"/>
+        </w:rPr>
+      </w:pPr>
+      <w:r>
+        <w:rPr>
+          <w:lang w:val="en-GB"/>
+        </w:rPr>
         <w:t>Damage = base_damage + (strength × 0.5)</w:t>
       </w:r>
     </w:p>
@@ -745,8 +720,14 @@
           <w:ilvl w:val="0"/>
           <w:numId w:val="3"/>
         </w:numPr>
-      </w:pPr>
-      <w:r>
+        <w:rPr>
+          <w:lang w:val="en-GB"/>
+        </w:rPr>
+      </w:pPr>
+      <w:r>
+        <w:rPr>
+          <w:lang w:val="en-GB"/>
+        </w:rPr>
         <w:t>Damage Taken = incoming × (1 - defense × 0.03)</w:t>
       </w:r>
     </w:p>
@@ -764,7 +745,27 @@
         <w:rPr>
           <w:lang w:val="en-GB"/>
         </w:rPr>
-        <w:t>JSON state updates handled via custom &lt;META&gt;{...}&lt;/META&gt; tags</w:t>
+        <w:t xml:space="preserve">JSON state updates </w:t>
+      </w:r>
+      <w:proofErr w:type="gramStart"/>
+      <w:r>
+        <w:rPr>
+          <w:lang w:val="en-GB"/>
+        </w:rPr>
+        <w:t>handled</w:t>
+      </w:r>
+      <w:proofErr w:type="gramEnd"/>
+      <w:r>
+        <w:rPr>
+          <w:lang w:val="en-GB"/>
+        </w:rPr>
+        <w:t xml:space="preserve"> via custom &lt;META&gt;{...}&lt;/META&gt; </w:t>
+      </w:r>
+      <w:r>
+        <w:rPr>
+          <w:lang w:val="en-GB"/>
+        </w:rPr>
+        <w:t>tags.</w:t>
       </w:r>
     </w:p>
     <w:p>
@@ -793,42 +794,36 @@
     </w:p>
     <w:p>
       <w:pPr>
-        <w:pStyle w:val="Heading2"/>
+        <w:pStyle w:val="Kop2"/>
         <w:rPr>
           <w:b/>
           <w:bCs/>
           <w:color w:val="000000" w:themeColor="text1"/>
-        </w:rPr>
-      </w:pPr>
-      <w:proofErr w:type="spellStart"/>
+          <w:lang w:val="en-GB"/>
+        </w:rPr>
+      </w:pPr>
       <w:r>
         <w:rPr>
           <w:b/>
           <w:bCs/>
           <w:color w:val="000000" w:themeColor="text1"/>
-        </w:rPr>
-        <w:t>Results</w:t>
-      </w:r>
-      <w:proofErr w:type="spellEnd"/>
-      <w:r>
-        <w:rPr>
-          <w:b/>
-          <w:bCs/>
+          <w:lang w:val="en-GB"/>
+        </w:rPr>
+        <w:t>Results &amp; Evaluation:</w:t>
+      </w:r>
+    </w:p>
+    <w:p>
+      <w:pPr>
+        <w:pStyle w:val="Kop3"/>
+        <w:rPr>
           <w:color w:val="000000" w:themeColor="text1"/>
-        </w:rPr>
-        <w:t xml:space="preserve"> &amp; Evaluation:</w:t>
-      </w:r>
-    </w:p>
-    <w:p>
-      <w:pPr>
-        <w:pStyle w:val="Heading3"/>
+          <w:lang w:val="en-GB"/>
+        </w:rPr>
+      </w:pPr>
+      <w:r>
         <w:rPr>
           <w:color w:val="000000" w:themeColor="text1"/>
-        </w:rPr>
-      </w:pPr>
-      <w:r>
-        <w:rPr>
-          <w:color w:val="000000" w:themeColor="text1"/>
+          <w:lang w:val="en-GB"/>
         </w:rPr>
         <w:t>Performance:</w:t>
       </w:r>
@@ -847,7 +842,13 @@
         <w:rPr>
           <w:lang w:val="en-GB"/>
         </w:rPr>
-        <w:t>Generated coherent, interactive narratives 90–95% of the time</w:t>
+        <w:t xml:space="preserve">Generated coherent, interactive narratives 90–95% of the </w:t>
+      </w:r>
+      <w:r>
+        <w:rPr>
+          <w:lang w:val="en-GB"/>
+        </w:rPr>
+        <w:t>time.</w:t>
       </w:r>
     </w:p>
     <w:p>
@@ -864,7 +865,13 @@
         <w:rPr>
           <w:lang w:val="en-GB"/>
         </w:rPr>
-        <w:t>Successfully maintained a consistent game state across dozens of interactions</w:t>
+        <w:t xml:space="preserve">Successfully maintained a consistent game state across dozens of </w:t>
+      </w:r>
+      <w:r>
+        <w:rPr>
+          <w:lang w:val="en-GB"/>
+        </w:rPr>
+        <w:t>interactions.</w:t>
       </w:r>
     </w:p>
     <w:p>
@@ -886,24 +893,18 @@
     </w:p>
     <w:p>
       <w:pPr>
-        <w:pStyle w:val="Heading2"/>
+        <w:pStyle w:val="Kop2"/>
         <w:rPr>
           <w:color w:val="000000" w:themeColor="text1"/>
-        </w:rPr>
-      </w:pPr>
-      <w:proofErr w:type="spellStart"/>
+          <w:lang w:val="en-GB"/>
+        </w:rPr>
+      </w:pPr>
       <w:r>
         <w:rPr>
           <w:color w:val="000000" w:themeColor="text1"/>
-        </w:rPr>
-        <w:t>Insights</w:t>
-      </w:r>
-      <w:proofErr w:type="spellEnd"/>
-      <w:r>
-        <w:rPr>
-          <w:color w:val="000000" w:themeColor="text1"/>
-        </w:rPr>
-        <w:t>:</w:t>
+          <w:lang w:val="en-GB"/>
+        </w:rPr>
+        <w:t>Insights:</w:t>
       </w:r>
     </w:p>
     <w:p>
@@ -938,7 +939,13 @@
           <w:lang w:val="en-GB"/>
         </w:rPr>
         <w:lastRenderedPageBreak/>
-        <w:t>Prompt tuning was essential for balancing creativity and control</w:t>
+        <w:t xml:space="preserve">Prompt tuning was essential for balancing creativity and </w:t>
+      </w:r>
+      <w:r>
+        <w:rPr>
+          <w:lang w:val="en-GB"/>
+        </w:rPr>
+        <w:t>control.</w:t>
       </w:r>
     </w:p>
     <w:p>
@@ -951,7 +958,7 @@
     </w:p>
     <w:p>
       <w:pPr>
-        <w:pStyle w:val="Heading2"/>
+        <w:pStyle w:val="Kop2"/>
         <w:rPr>
           <w:b/>
           <w:bCs/>
@@ -971,7 +978,7 @@
     </w:p>
     <w:p>
       <w:pPr>
-        <w:pStyle w:val="Heading3"/>
+        <w:pStyle w:val="Kop3"/>
         <w:rPr>
           <w:color w:val="auto"/>
           <w:lang w:val="en-GB"/>
@@ -991,120 +998,51 @@
           <w:lang w:val="en-GB"/>
         </w:rPr>
       </w:pPr>
-      <w:r>
-        <w:rPr>
-          <w:lang w:val="en-GB"/>
-        </w:rPr>
-        <w:t>Most of the time we were working together in a discord call, but these are some of the things each of us did.</w:t>
-      </w:r>
-    </w:p>
-    <w:p>
-      <w:pPr>
-        <w:rPr>
-          <w:lang w:val="en-GB"/>
-        </w:rPr>
-      </w:pPr>
-      <w:r>
-        <w:rPr>
-          <w:lang w:val="en-GB"/>
-        </w:rPr>
-        <w:t>A</w:t>
-      </w:r>
-      <w:r>
-        <w:rPr>
-          <w:lang w:val="en-GB"/>
-        </w:rPr>
-        <w:t xml:space="preserve">ndries: </w:t>
-      </w:r>
-    </w:p>
-    <w:p>
-      <w:pPr>
-        <w:pStyle w:val="ListParagraph"/>
-        <w:numPr>
-          <w:ilvl w:val="0"/>
-          <w:numId w:val="9"/>
-        </w:numPr>
-        <w:rPr>
-          <w:lang w:val="en-GB"/>
-        </w:rPr>
-      </w:pPr>
-      <w:r>
-        <w:rPr>
-          <w:lang w:val="en-GB"/>
-        </w:rPr>
-        <w:t xml:space="preserve">added items with stats boosts added </w:t>
-      </w:r>
-    </w:p>
-    <w:p>
-      <w:pPr>
-        <w:pStyle w:val="ListParagraph"/>
-        <w:numPr>
-          <w:ilvl w:val="0"/>
-          <w:numId w:val="9"/>
-        </w:numPr>
-        <w:rPr>
-          <w:lang w:val="en-GB"/>
-        </w:rPr>
-      </w:pPr>
-      <w:r>
-        <w:rPr>
-          <w:lang w:val="en-GB"/>
-        </w:rPr>
-        <w:t xml:space="preserve">magical spells with mana cost </w:t>
-      </w:r>
-    </w:p>
-    <w:p>
-      <w:pPr>
-        <w:pStyle w:val="ListParagraph"/>
-        <w:numPr>
-          <w:ilvl w:val="0"/>
-          <w:numId w:val="9"/>
-        </w:numPr>
-        <w:rPr>
-          <w:lang w:val="en-GB"/>
-        </w:rPr>
-      </w:pPr>
-      <w:r>
-        <w:rPr>
-          <w:lang w:val="en-GB"/>
-        </w:rPr>
-        <w:t>updated game configuration to clarify narrative control and player limitations</w:t>
-      </w:r>
-    </w:p>
-    <w:p>
-      <w:pPr>
-        <w:pStyle w:val="ListParagraph"/>
-        <w:numPr>
-          <w:ilvl w:val="0"/>
-          <w:numId w:val="9"/>
-        </w:numPr>
-        <w:rPr>
-          <w:lang w:val="en-GB"/>
-        </w:rPr>
-      </w:pPr>
-      <w:r>
-        <w:rPr>
-          <w:lang w:val="en-GB"/>
-        </w:rPr>
-        <w:t xml:space="preserve"> added game logic with damage and damage taken</w:t>
-      </w:r>
-    </w:p>
-    <w:p>
-      <w:pPr>
-        <w:rPr>
-          <w:lang w:val="en-GB"/>
-        </w:rPr>
-      </w:pPr>
-      <w:r>
-        <w:rPr>
-          <w:lang w:val="en-GB"/>
-        </w:rPr>
-        <w:t xml:space="preserve"> Ihno:</w:t>
-      </w:r>
-    </w:p>
-    <w:p>
-      <w:pPr>
-        <w:pStyle w:val="ListParagraph"/>
+      <w:proofErr w:type="gramStart"/>
+      <w:r>
+        <w:rPr>
+          <w:lang w:val="en-GB"/>
+        </w:rPr>
+        <w:t>Most of</w:t>
+      </w:r>
+      <w:proofErr w:type="gramEnd"/>
+      <w:r>
+        <w:rPr>
+          <w:lang w:val="en-GB"/>
+        </w:rPr>
+        <w:t xml:space="preserve"> the time we were working together in a discord call, but these are </w:t>
+      </w:r>
+      <w:proofErr w:type="gramStart"/>
+      <w:r>
+        <w:rPr>
+          <w:lang w:val="en-GB"/>
+        </w:rPr>
+        <w:t>some of</w:t>
+      </w:r>
+      <w:proofErr w:type="gramEnd"/>
+      <w:r>
+        <w:rPr>
+          <w:lang w:val="en-GB"/>
+        </w:rPr>
+        <w:t xml:space="preserve"> the things each of us did.</w:t>
+      </w:r>
+    </w:p>
+    <w:p>
+      <w:pPr>
+        <w:rPr>
+          <w:lang w:val="en-GB"/>
+        </w:rPr>
+      </w:pPr>
+      <w:r>
+        <w:rPr>
+          <w:lang w:val="en-GB"/>
+        </w:rPr>
+        <w:t xml:space="preserve">Andries: </w:t>
+      </w:r>
+    </w:p>
+    <w:p>
+      <w:pPr>
+        <w:pStyle w:val="Lijstalinea"/>
         <w:numPr>
           <w:ilvl w:val="0"/>
           <w:numId w:val="10"/>
@@ -1117,12 +1055,12 @@
         <w:rPr>
           <w:lang w:val="en-GB"/>
         </w:rPr>
-        <w:t xml:space="preserve">added stats like, mana, stamina, magic </w:t>
-      </w:r>
-    </w:p>
-    <w:p>
-      <w:pPr>
-        <w:pStyle w:val="ListParagraph"/>
+        <w:t>Added items that provide stat boosts.</w:t>
+      </w:r>
+    </w:p>
+    <w:p>
+      <w:pPr>
+        <w:pStyle w:val="Lijstalinea"/>
         <w:numPr>
           <w:ilvl w:val="0"/>
           <w:numId w:val="10"/>
@@ -1135,12 +1073,12 @@
         <w:rPr>
           <w:lang w:val="en-GB"/>
         </w:rPr>
-        <w:t xml:space="preserve">player can enter name </w:t>
-      </w:r>
-    </w:p>
-    <w:p>
-      <w:pPr>
-        <w:pStyle w:val="ListParagraph"/>
+        <w:t>Introduced magical spells with mana costs.</w:t>
+      </w:r>
+    </w:p>
+    <w:p>
+      <w:pPr>
+        <w:pStyle w:val="Lijstalinea"/>
         <w:numPr>
           <w:ilvl w:val="0"/>
           <w:numId w:val="10"/>
@@ -1153,12 +1091,12 @@
         <w:rPr>
           <w:lang w:val="en-GB"/>
         </w:rPr>
-        <w:t xml:space="preserve">game difficulty choice </w:t>
-      </w:r>
-    </w:p>
-    <w:p>
-      <w:pPr>
-        <w:pStyle w:val="ListParagraph"/>
+        <w:t>Updated game configuration to clarify narrative control and player limitations.</w:t>
+      </w:r>
+    </w:p>
+    <w:p>
+      <w:pPr>
+        <w:pStyle w:val="Lijstalinea"/>
         <w:numPr>
           <w:ilvl w:val="0"/>
           <w:numId w:val="10"/>
@@ -1171,34 +1109,28 @@
         <w:rPr>
           <w:lang w:val="en-GB"/>
         </w:rPr>
-        <w:t>added levels</w:t>
-      </w:r>
-    </w:p>
-    <w:p>
-      <w:pPr>
-        <w:rPr>
-          <w:lang w:val="en-GB"/>
-        </w:rPr>
-      </w:pPr>
-      <w:r>
-        <w:rPr>
-          <w:lang w:val="en-GB"/>
-        </w:rPr>
-        <w:t>S</w:t>
-      </w:r>
-      <w:r>
-        <w:rPr>
-          <w:lang w:val="en-GB"/>
-        </w:rPr>
-        <w:t xml:space="preserve">amen: </w:t>
-      </w:r>
-    </w:p>
-    <w:p>
-      <w:pPr>
-        <w:pStyle w:val="ListParagraph"/>
+        <w:t>Implemented game logic for dealing and taking damage.</w:t>
+      </w:r>
+    </w:p>
+    <w:p>
+      <w:pPr>
+        <w:rPr>
+          <w:lang w:val="en-GB"/>
+        </w:rPr>
+      </w:pPr>
+      <w:r>
+        <w:rPr>
+          <w:lang w:val="en-GB"/>
+        </w:rPr>
+        <w:t xml:space="preserve"> Ihno:</w:t>
+      </w:r>
+    </w:p>
+    <w:p>
+      <w:pPr>
+        <w:pStyle w:val="Lijstalinea"/>
         <w:numPr>
           <w:ilvl w:val="0"/>
-          <w:numId w:val="11"/>
+          <w:numId w:val="10"/>
         </w:numPr>
         <w:rPr>
           <w:lang w:val="en-GB"/>
@@ -1208,15 +1140,15 @@
         <w:rPr>
           <w:lang w:val="en-GB"/>
         </w:rPr>
-        <w:t>added equipment interaction with LLM/ AI</w:t>
-      </w:r>
-    </w:p>
-    <w:p>
-      <w:pPr>
-        <w:pStyle w:val="ListParagraph"/>
+        <w:t>Added new stats: mana, stamina, and magic.</w:t>
+      </w:r>
+    </w:p>
+    <w:p>
+      <w:pPr>
+        <w:pStyle w:val="Lijstalinea"/>
         <w:numPr>
           <w:ilvl w:val="0"/>
-          <w:numId w:val="11"/>
+          <w:numId w:val="10"/>
         </w:numPr>
         <w:rPr>
           <w:lang w:val="en-GB"/>
@@ -1226,15 +1158,15 @@
         <w:rPr>
           <w:lang w:val="en-GB"/>
         </w:rPr>
-        <w:t xml:space="preserve"> save game, load game, delete game</w:t>
-      </w:r>
-    </w:p>
-    <w:p>
-      <w:pPr>
-        <w:pStyle w:val="ListParagraph"/>
+        <w:t>Enabled player name input.</w:t>
+      </w:r>
+    </w:p>
+    <w:p>
+      <w:pPr>
+        <w:pStyle w:val="Lijstalinea"/>
         <w:numPr>
           <w:ilvl w:val="0"/>
-          <w:numId w:val="11"/>
+          <w:numId w:val="10"/>
         </w:numPr>
         <w:rPr>
           <w:lang w:val="en-GB"/>
@@ -1244,19 +1176,142 @@
         <w:rPr>
           <w:lang w:val="en-GB"/>
         </w:rPr>
-        <w:t>print game state</w:t>
-      </w:r>
-    </w:p>
-    <w:p>
-      <w:pPr>
-        <w:rPr>
-          <w:lang w:val="en-GB"/>
-        </w:rPr>
-      </w:pPr>
-    </w:p>
-    <w:p>
-      <w:pPr>
-        <w:pStyle w:val="Heading3"/>
+        <w:t>Implemented game difficulty selection.</w:t>
+      </w:r>
+    </w:p>
+    <w:p>
+      <w:pPr>
+        <w:pStyle w:val="Lijstalinea"/>
+        <w:numPr>
+          <w:ilvl w:val="0"/>
+          <w:numId w:val="10"/>
+        </w:numPr>
+        <w:rPr>
+          <w:lang w:val="en-GB"/>
+        </w:rPr>
+      </w:pPr>
+      <w:r>
+        <w:rPr>
+          <w:lang w:val="en-GB"/>
+        </w:rPr>
+        <w:t xml:space="preserve">Introduced a </w:t>
+      </w:r>
+      <w:r>
+        <w:rPr>
+          <w:lang w:val="en-GB"/>
+        </w:rPr>
+        <w:t>levelling</w:t>
+      </w:r>
+      <w:r>
+        <w:rPr>
+          <w:lang w:val="en-GB"/>
+        </w:rPr>
+        <w:t xml:space="preserve"> system.</w:t>
+      </w:r>
+    </w:p>
+    <w:p>
+      <w:pPr>
+        <w:rPr>
+          <w:lang w:val="en-GB"/>
+        </w:rPr>
+      </w:pPr>
+      <w:r>
+        <w:rPr>
+          <w:lang w:val="en-GB"/>
+        </w:rPr>
+        <w:t>S</w:t>
+      </w:r>
+      <w:r>
+        <w:rPr>
+          <w:lang w:val="en-GB"/>
+        </w:rPr>
+        <w:t xml:space="preserve">amen: </w:t>
+      </w:r>
+    </w:p>
+    <w:p>
+      <w:pPr>
+        <w:pStyle w:val="Lijstalinea"/>
+        <w:numPr>
+          <w:ilvl w:val="0"/>
+          <w:numId w:val="10"/>
+        </w:numPr>
+        <w:rPr>
+          <w:lang w:val="en-GB"/>
+        </w:rPr>
+      </w:pPr>
+      <w:r>
+        <w:rPr>
+          <w:lang w:val="en-GB"/>
+        </w:rPr>
+        <w:t xml:space="preserve">Added equipment interactions </w:t>
+      </w:r>
+      <w:proofErr w:type="gramStart"/>
+      <w:r>
+        <w:rPr>
+          <w:lang w:val="en-GB"/>
+        </w:rPr>
+        <w:t>handled</w:t>
+      </w:r>
+      <w:proofErr w:type="gramEnd"/>
+      <w:r>
+        <w:rPr>
+          <w:lang w:val="en-GB"/>
+        </w:rPr>
+        <w:t xml:space="preserve"> by the AI/LLM.</w:t>
+      </w:r>
+    </w:p>
+    <w:p>
+      <w:pPr>
+        <w:pStyle w:val="Lijstalinea"/>
+        <w:numPr>
+          <w:ilvl w:val="0"/>
+          <w:numId w:val="10"/>
+        </w:numPr>
+        <w:rPr>
+          <w:lang w:val="en-GB"/>
+        </w:rPr>
+      </w:pPr>
+      <w:r>
+        <w:rPr>
+          <w:lang w:val="en-GB"/>
+        </w:rPr>
+        <w:t>I</w:t>
+      </w:r>
+      <w:r>
+        <w:rPr>
+          <w:lang w:val="en-GB"/>
+        </w:rPr>
+        <w:t>mplemented save, load, and delete game functionalities.</w:t>
+      </w:r>
+    </w:p>
+    <w:p>
+      <w:pPr>
+        <w:pStyle w:val="Lijstalinea"/>
+        <w:numPr>
+          <w:ilvl w:val="0"/>
+          <w:numId w:val="10"/>
+        </w:numPr>
+        <w:rPr>
+          <w:lang w:val="en-GB"/>
+        </w:rPr>
+      </w:pPr>
+      <w:r>
+        <w:rPr>
+          <w:lang w:val="en-GB"/>
+        </w:rPr>
+        <w:t>Added functionality to print the current game state.</w:t>
+      </w:r>
+    </w:p>
+    <w:p>
+      <w:pPr>
+        <w:rPr>
+          <w:lang w:val="en-GB"/>
+        </w:rPr>
+      </w:pPr>
+    </w:p>
+    <w:p>
+      <w:pPr>
+        <w:pStyle w:val="Kop3"/>
         <w:rPr>
           <w:color w:val="auto"/>
           <w:lang w:val="en-GB"/>
@@ -1284,7 +1339,19 @@
         <w:rPr>
           <w:lang w:val="en-GB"/>
         </w:rPr>
-        <w:t xml:space="preserve">We found what LLM we were going to use </w:t>
+        <w:t xml:space="preserve">We found what LLM we were going to </w:t>
+      </w:r>
+      <w:r>
+        <w:rPr>
+          <w:lang w:val="en-GB"/>
+        </w:rPr>
+        <w:t>use.</w:t>
+      </w:r>
+      <w:r>
+        <w:rPr>
+          <w:lang w:val="en-GB"/>
+        </w:rPr>
+        <w:t xml:space="preserve"> </w:t>
       </w:r>
     </w:p>
     <w:p>
@@ -1319,7 +1386,7 @@
     </w:p>
     <w:p>
       <w:pPr>
-        <w:pStyle w:val="Heading3"/>
+        <w:pStyle w:val="Kop3"/>
         <w:rPr>
           <w:color w:val="auto"/>
           <w:lang w:val="en-GB"/>
@@ -1364,13 +1431,13 @@
         <w:rPr>
           <w:lang w:val="en-GB"/>
         </w:rPr>
-        <w:t>Refined our</w:t>
-      </w:r>
-      <w:r>
-        <w:rPr>
-          <w:lang w:val="en-GB"/>
-        </w:rPr>
-        <w:t xml:space="preserve"> prompt</w:t>
+        <w:t xml:space="preserve">Refined our </w:t>
+      </w:r>
+      <w:r>
+        <w:rPr>
+          <w:lang w:val="en-GB"/>
+        </w:rPr>
+        <w:t>prompt.</w:t>
       </w:r>
     </w:p>
     <w:p>
@@ -1387,7 +1454,13 @@
         <w:rPr>
           <w:lang w:val="en-GB"/>
         </w:rPr>
-        <w:t>Occasionally debugged issues or brainstormed new mechanics with GenAI assistance</w:t>
+        <w:t xml:space="preserve">Occasionally debugged issues or brainstormed new mechanics with GenAI </w:t>
+      </w:r>
+      <w:r>
+        <w:rPr>
+          <w:lang w:val="en-GB"/>
+        </w:rPr>
+        <w:t>assistance.</w:t>
       </w:r>
     </w:p>
     <w:p>
@@ -1400,7 +1473,7 @@
     </w:p>
     <w:p>
       <w:pPr>
-        <w:pStyle w:val="Heading2"/>
+        <w:pStyle w:val="Kop2"/>
         <w:rPr>
           <w:b/>
           <w:bCs/>
@@ -1429,7 +1502,7 @@
     </w:p>
     <w:p>
       <w:pPr>
-        <w:pStyle w:val="Heading3"/>
+        <w:pStyle w:val="Kop3"/>
         <w:rPr>
           <w:color w:val="000000" w:themeColor="text1"/>
           <w:lang w:val="en-GB"/>
@@ -1457,7 +1530,13 @@
         <w:rPr>
           <w:lang w:val="en-GB"/>
         </w:rPr>
-        <w:t>Ensuring Gemini output was always JSON-compliant</w:t>
+        <w:t>Ensuring Gemini output was always JSON-</w:t>
+      </w:r>
+      <w:r>
+        <w:rPr>
+          <w:lang w:val="en-GB"/>
+        </w:rPr>
+        <w:t>compliant.</w:t>
       </w:r>
     </w:p>
     <w:p>
@@ -1481,13 +1560,7 @@
         <w:rPr>
           <w:lang w:val="en-GB"/>
         </w:rPr>
-        <w:t>Fo</w:t>
-      </w:r>
-      <w:r>
-        <w:rPr>
-          <w:lang w:val="en-GB"/>
-        </w:rPr>
-        <w:t xml:space="preserve">r example: </w:t>
+        <w:t xml:space="preserve">For example: </w:t>
       </w:r>
       <w:r>
         <w:rPr>
@@ -1499,22 +1572,14 @@
         <w:rPr>
           <w:lang w:val="en-GB"/>
         </w:rPr>
-        <w:t>, “</w:t>
-      </w:r>
-      <w:r>
-        <w:rPr>
-          <w:lang w:val="en-GB"/>
-        </w:rPr>
-        <w:t xml:space="preserve">I gain 50 levels”, “I shoot </w:t>
-      </w:r>
-      <w:proofErr w:type="spellStart"/>
-      <w:r>
-        <w:rPr>
-          <w:lang w:val="en-GB"/>
-        </w:rPr>
-        <w:t>laserbeams</w:t>
-      </w:r>
-      <w:proofErr w:type="spellEnd"/>
+        <w:t xml:space="preserve">, “I gain 50 levels”, “I shoot </w:t>
+      </w:r>
+      <w:r>
+        <w:rPr>
+          <w:lang w:val="en-GB"/>
+        </w:rPr>
+        <w:t>laser beams</w:t>
+      </w:r>
       <w:r>
         <w:rPr>
           <w:lang w:val="en-GB"/>
@@ -1564,38 +1629,18 @@
     </w:p>
     <w:p>
       <w:pPr>
-        <w:pStyle w:val="Heading3"/>
+        <w:pStyle w:val="Kop3"/>
         <w:rPr>
           <w:color w:val="000000" w:themeColor="text1"/>
-        </w:rPr>
-      </w:pPr>
-      <w:proofErr w:type="spellStart"/>
+          <w:lang w:val="en-GB"/>
+        </w:rPr>
+      </w:pPr>
       <w:r>
         <w:rPr>
           <w:color w:val="000000" w:themeColor="text1"/>
-        </w:rPr>
-        <w:t>Future</w:t>
-      </w:r>
-      <w:proofErr w:type="spellEnd"/>
-      <w:r>
-        <w:rPr>
-          <w:color w:val="000000" w:themeColor="text1"/>
-        </w:rPr>
-        <w:t xml:space="preserve"> </w:t>
-      </w:r>
-      <w:proofErr w:type="spellStart"/>
-      <w:r>
-        <w:rPr>
-          <w:color w:val="000000" w:themeColor="text1"/>
-        </w:rPr>
-        <w:t>Improvements</w:t>
-      </w:r>
-      <w:proofErr w:type="spellEnd"/>
-      <w:r>
-        <w:rPr>
-          <w:color w:val="000000" w:themeColor="text1"/>
-        </w:rPr>
-        <w:t>:</w:t>
+          <w:lang w:val="en-GB"/>
+        </w:rPr>
+        <w:t>Future Improvements:</w:t>
       </w:r>
     </w:p>
     <w:p>
@@ -1612,7 +1657,13 @@
         <w:rPr>
           <w:lang w:val="en-GB"/>
         </w:rPr>
-        <w:t>Add turn-based combat with enemy AI</w:t>
+        <w:t xml:space="preserve">Add turn-based combat with enemy </w:t>
+      </w:r>
+      <w:r>
+        <w:rPr>
+          <w:lang w:val="en-GB"/>
+        </w:rPr>
+        <w:t>AI.</w:t>
       </w:r>
     </w:p>
     <w:p>
@@ -1621,30 +1672,21 @@
           <w:ilvl w:val="0"/>
           <w:numId w:val="7"/>
         </w:numPr>
-      </w:pPr>
-      <w:proofErr w:type="spellStart"/>
-      <w:r>
-        <w:t>Expand</w:t>
-      </w:r>
-      <w:proofErr w:type="spellEnd"/>
-      <w:r>
-        <w:t xml:space="preserve"> </w:t>
-      </w:r>
-      <w:proofErr w:type="spellStart"/>
-      <w:r>
-        <w:t>spellcasting</w:t>
-      </w:r>
-      <w:proofErr w:type="spellEnd"/>
-      <w:r>
-        <w:t xml:space="preserve"> system </w:t>
-      </w:r>
-      <w:proofErr w:type="spellStart"/>
-      <w:r>
-        <w:t>with</w:t>
-      </w:r>
-      <w:proofErr w:type="spellEnd"/>
-      <w:r>
-        <w:t xml:space="preserve"> cooldowns</w:t>
+        <w:rPr>
+          <w:lang w:val="en-GB"/>
+        </w:rPr>
+      </w:pPr>
+      <w:r>
+        <w:rPr>
+          <w:lang w:val="en-GB"/>
+        </w:rPr>
+        <w:t xml:space="preserve">Expand spellcasting system with </w:t>
+      </w:r>
+      <w:r>
+        <w:rPr>
+          <w:lang w:val="en-GB"/>
+        </w:rPr>
+        <w:t>cooldowns.</w:t>
       </w:r>
     </w:p>
     <w:p>
@@ -1653,9 +1695,21 @@
           <w:ilvl w:val="0"/>
           <w:numId w:val="7"/>
         </w:numPr>
-      </w:pPr>
-      <w:r>
-        <w:t>Implement multiplayer support</w:t>
+        <w:rPr>
+          <w:lang w:val="en-GB"/>
+        </w:rPr>
+      </w:pPr>
+      <w:r>
+        <w:rPr>
+          <w:lang w:val="en-GB"/>
+        </w:rPr>
+        <w:t xml:space="preserve">Implement multiplayer </w:t>
+      </w:r>
+      <w:r>
+        <w:rPr>
+          <w:lang w:val="en-GB"/>
+        </w:rPr>
+        <w:t>support.</w:t>
       </w:r>
     </w:p>
     <w:p>
@@ -1672,7 +1726,13 @@
         <w:rPr>
           <w:lang w:val="en-GB"/>
         </w:rPr>
-        <w:t>Integrate visuals or map-based exploration</w:t>
+        <w:t xml:space="preserve">Integrate visuals or map-based </w:t>
+      </w:r>
+      <w:r>
+        <w:rPr>
+          <w:lang w:val="en-GB"/>
+        </w:rPr>
+        <w:t>exploration.</w:t>
       </w:r>
     </w:p>
     <w:p>
@@ -1681,28 +1741,22 @@
           <w:ilvl w:val="0"/>
           <w:numId w:val="7"/>
         </w:numPr>
-      </w:pPr>
-      <w:proofErr w:type="spellStart"/>
-      <w:r>
-        <w:t>Add</w:t>
-      </w:r>
-      <w:proofErr w:type="spellEnd"/>
-      <w:r>
-        <w:t xml:space="preserve"> more </w:t>
-      </w:r>
-      <w:proofErr w:type="spellStart"/>
-      <w:r>
-        <w:t>magic</w:t>
-      </w:r>
-      <w:proofErr w:type="spellEnd"/>
-      <w:r>
-        <w:t xml:space="preserve"> </w:t>
-      </w:r>
-      <w:proofErr w:type="spellStart"/>
-      <w:r>
-        <w:t>spells</w:t>
-      </w:r>
-      <w:proofErr w:type="spellEnd"/>
+        <w:rPr>
+          <w:lang w:val="en-GB"/>
+        </w:rPr>
+      </w:pPr>
+      <w:r>
+        <w:rPr>
+          <w:lang w:val="en-GB"/>
+        </w:rPr>
+        <w:t xml:space="preserve">Add more magic </w:t>
+      </w:r>
+      <w:r>
+        <w:rPr>
+          <w:lang w:val="en-GB"/>
+        </w:rPr>
+        <w:t>spells.</w:t>
+      </w:r>
     </w:p>
     <w:p>
       <w:pPr>
@@ -1710,14 +1764,21 @@
           <w:ilvl w:val="0"/>
           <w:numId w:val="7"/>
         </w:numPr>
-      </w:pPr>
-      <w:proofErr w:type="spellStart"/>
-      <w:r>
-        <w:t>Add</w:t>
-      </w:r>
-      <w:proofErr w:type="spellEnd"/>
-      <w:r>
-        <w:t xml:space="preserve"> more items</w:t>
+        <w:rPr>
+          <w:lang w:val="en-GB"/>
+        </w:rPr>
+      </w:pPr>
+      <w:r>
+        <w:rPr>
+          <w:lang w:val="en-GB"/>
+        </w:rPr>
+        <w:t xml:space="preserve">Add more </w:t>
+      </w:r>
+      <w:r>
+        <w:rPr>
+          <w:lang w:val="en-GB"/>
+        </w:rPr>
+        <w:t>items.</w:t>
       </w:r>
     </w:p>
     <w:p>
@@ -1734,13 +1795,13 @@
         <w:rPr>
           <w:lang w:val="en-GB"/>
         </w:rPr>
-        <w:t>Application can have multiple s</w:t>
-      </w:r>
-      <w:r>
-        <w:rPr>
-          <w:lang w:val="en-GB"/>
-        </w:rPr>
-        <w:t>ave files</w:t>
+        <w:t xml:space="preserve">Application can have multiple save </w:t>
+      </w:r>
+      <w:r>
+        <w:rPr>
+          <w:lang w:val="en-GB"/>
+        </w:rPr>
+        <w:t>files.</w:t>
       </w:r>
     </w:p>
     <w:p>
@@ -1757,7 +1818,13 @@
         <w:rPr>
           <w:lang w:val="en-GB"/>
         </w:rPr>
-        <w:t>Implement skill trees or character classes</w:t>
+        <w:t xml:space="preserve">Implement skill trees or character </w:t>
+      </w:r>
+      <w:r>
+        <w:rPr>
+          <w:lang w:val="en-GB"/>
+        </w:rPr>
+        <w:t>classes.</w:t>
       </w:r>
     </w:p>
     <w:p>
@@ -1774,7 +1841,13 @@
         <w:rPr>
           <w:lang w:val="en-GB"/>
         </w:rPr>
-        <w:t>Implement achievements or in-game challenges</w:t>
+        <w:t xml:space="preserve">Implement achievements or in-game </w:t>
+      </w:r>
+      <w:r>
+        <w:rPr>
+          <w:lang w:val="en-GB"/>
+        </w:rPr>
+        <w:t>challenges.</w:t>
       </w:r>
     </w:p>
     <w:p>
@@ -1834,7 +1907,7 @@
     <w:sdtContent>
       <w:p>
         <w:pPr>
-          <w:pStyle w:val="Footer"/>
+          <w:pStyle w:val="Voettekst"/>
           <w:jc w:val="right"/>
         </w:pPr>
         <w:r>
@@ -1860,7 +1933,7 @@
   </w:sdt>
   <w:p>
     <w:pPr>
-      <w:pStyle w:val="Footer"/>
+      <w:pStyle w:val="Voettekst"/>
     </w:pPr>
   </w:p>
 </w:ftr>
@@ -1895,7 +1968,7 @@
 <w:hdr xmlns:wpc="http://schemas.microsoft.com/office/word/2010/wordprocessingCanvas" xmlns:cx="http://schemas.microsoft.com/office/drawing/2014/chartex" xmlns:cx1="http://schemas.microsoft.com/office/drawing/2015/9/8/chartex" xmlns:cx2="http://schemas.microsoft.com/office/drawing/2015/10/21/chartex" xmlns:cx3="http://schemas.microsoft.com/office/drawing/2016/5/9/chartex" xmlns:cx4="http://schemas.microsoft.com/office/drawing/2016/5/10/chartex" xmlns:cx5="http://schemas.microsoft.com/office/drawing/2016/5/11/chartex" xmlns:cx6="http://schemas.microsoft.com/office/drawing/2016/5/12/chartex" xmlns:cx7="http://schemas.microsoft.com/office/drawing/2016/5/13/chartex" xmlns:cx8="http://schemas.microsoft.com/office/drawing/2016/5/14/chartex" xmlns:mc="http://schemas.openxmlformats.org/markup-compatibility/2006" xmlns:aink="http://schemas.microsoft.com/office/drawing/2016/ink" xmlns:am3d="http://schemas.microsoft.com/office/drawing/2017/model3d" xmlns:o="urn:schemas-microsoft-com:office:office" xmlns:oel="http://schemas.microsoft.com/office/2019/extlst" xmlns:r="http://schemas.openxmlformats.org/officeDocument/2006/relationships" xmlns:m="http://schemas.openxmlformats.org/officeDocument/2006/math" xmlns:v="urn:schemas-microsoft-com:vml" xmlns:wp14="http://schemas.microsoft.com/office/word/2010/wordprocessingDrawing" xmlns:wp="http://schemas.openxmlformats.org/drawingml/2006/wordprocessingDrawing" xmlns:w10="urn:schemas-microsoft-com:office:word" xmlns:w="http://schemas.openxmlformats.org/wordprocessingml/2006/main" xmlns:w14="http://schemas.microsoft.com/office/word/2010/wordml" xmlns:w15="http://schemas.microsoft.com/office/word/2012/wordml" xmlns:w16cex="http://schemas.microsoft.com/office/word/2018/wordml/cex" xmlns:w16cid="http://schemas.microsoft.com/office/word/2016/wordml/cid" xmlns:w16="http://schemas.microsoft.com/office/word/2018/wordml" xmlns:w16du="http://schemas.microsoft.com/office/word/2023/wordml/word16du" xmlns:w16sdtdh="http://schemas.microsoft.com/office/word/2020/wordml/sdtdatahash" xmlns:w16sdtfl="http://schemas.microsoft.com/office/word/2024/wordml/sdtformatlock" xmlns:w16se="http://schemas.microsoft.com/office/word/2015/wordml/symex" xmlns:wpg="http://schemas.microsoft.com/office/word/2010/wordprocessingGroup" xmlns:wpi="http://schemas.microsoft.com/office/word/2010/wordprocessingInk" xmlns:wne="http://schemas.microsoft.com/office/word/2006/wordml" xmlns:wps="http://schemas.microsoft.com/office/word/2010/wordprocessingShape" mc:Ignorable="w14 w15 w16se w16cid w16 w16cex w16sdtdh w16sdtfl w16du wp14">
   <w:p>
     <w:pPr>
-      <w:pStyle w:val="Header"/>
+      <w:pStyle w:val="Koptekst"/>
       <w:jc w:val="right"/>
       <w:rPr>
         <w:lang w:val="nl-BE"/>
@@ -1910,30 +1983,22 @@
   </w:p>
   <w:p>
     <w:pPr>
-      <w:pStyle w:val="Header"/>
+      <w:pStyle w:val="Koptekst"/>
       <w:jc w:val="right"/>
       <w:rPr>
         <w:lang w:val="nl-BE"/>
       </w:rPr>
     </w:pPr>
-    <w:proofErr w:type="spellStart"/>
     <w:r>
       <w:rPr>
         <w:lang w:val="nl-BE"/>
       </w:rPr>
-      <w:t>Ihno</w:t>
-    </w:r>
-    <w:proofErr w:type="spellEnd"/>
-    <w:r>
-      <w:rPr>
-        <w:lang w:val="nl-BE"/>
-      </w:rPr>
-      <w:t xml:space="preserve"> van de Sande</w:t>
+      <w:t>Ihno van de Sande</w:t>
     </w:r>
   </w:p>
   <w:p>
     <w:pPr>
-      <w:pStyle w:val="Header"/>
+      <w:pStyle w:val="Koptekst"/>
       <w:jc w:val="right"/>
       <w:rPr>
         <w:lang w:val="en-GB"/>
@@ -3527,7 +3592,7 @@
         <w:kern w:val="2"/>
         <w:sz w:val="22"/>
         <w:szCs w:val="22"/>
-        <w:lang w:val="en-BE" w:eastAsia="en-US" w:bidi="ar-SA"/>
+        <w:lang w:eastAsia="en-US" w:bidi="ar-SA"/>
         <w14:ligatures w14:val="standardContextual"/>
       </w:rPr>
     </w:rPrDefault>
@@ -3915,18 +3980,18 @@
     <w:lsdException w:name="Unresolved Mention" w:semiHidden="1" w:unhideWhenUsed="1"/>
     <w:lsdException w:name="Smart Link" w:semiHidden="1" w:unhideWhenUsed="1"/>
   </w:latentStyles>
-  <w:style w:type="paragraph" w:default="1" w:styleId="Normal">
+  <w:style w:type="paragraph" w:default="1" w:styleId="Standaard">
     <w:name w:val="Normal"/>
     <w:qFormat/>
     <w:rPr>
       <w:lang w:val="nl-NL"/>
     </w:rPr>
   </w:style>
-  <w:style w:type="paragraph" w:styleId="Heading1">
+  <w:style w:type="paragraph" w:styleId="Kop1">
     <w:name w:val="heading 1"/>
-    <w:basedOn w:val="Normal"/>
-    <w:next w:val="Normal"/>
-    <w:link w:val="Heading1Char"/>
+    <w:basedOn w:val="Standaard"/>
+    <w:next w:val="Standaard"/>
+    <w:link w:val="Kop1Char"/>
     <w:uiPriority w:val="9"/>
     <w:qFormat/>
     <w:rsid w:val="0021097A"/>
@@ -3943,11 +4008,11 @@
       <w:szCs w:val="40"/>
     </w:rPr>
   </w:style>
-  <w:style w:type="paragraph" w:styleId="Heading2">
+  <w:style w:type="paragraph" w:styleId="Kop2">
     <w:name w:val="heading 2"/>
-    <w:basedOn w:val="Normal"/>
-    <w:next w:val="Normal"/>
-    <w:link w:val="Heading2Char"/>
+    <w:basedOn w:val="Standaard"/>
+    <w:next w:val="Standaard"/>
+    <w:link w:val="Kop2Char"/>
     <w:uiPriority w:val="9"/>
     <w:unhideWhenUsed/>
     <w:qFormat/>
@@ -3965,11 +4030,11 @@
       <w:szCs w:val="32"/>
     </w:rPr>
   </w:style>
-  <w:style w:type="paragraph" w:styleId="Heading3">
+  <w:style w:type="paragraph" w:styleId="Kop3">
     <w:name w:val="heading 3"/>
-    <w:basedOn w:val="Normal"/>
-    <w:next w:val="Normal"/>
-    <w:link w:val="Heading3Char"/>
+    <w:basedOn w:val="Standaard"/>
+    <w:next w:val="Standaard"/>
+    <w:link w:val="Kop3Char"/>
     <w:uiPriority w:val="9"/>
     <w:unhideWhenUsed/>
     <w:qFormat/>
@@ -3987,11 +4052,11 @@
       <w:szCs w:val="28"/>
     </w:rPr>
   </w:style>
-  <w:style w:type="paragraph" w:styleId="Heading4">
+  <w:style w:type="paragraph" w:styleId="Kop4">
     <w:name w:val="heading 4"/>
-    <w:basedOn w:val="Normal"/>
-    <w:next w:val="Normal"/>
-    <w:link w:val="Heading4Char"/>
+    <w:basedOn w:val="Standaard"/>
+    <w:next w:val="Standaard"/>
+    <w:link w:val="Kop4Char"/>
     <w:uiPriority w:val="9"/>
     <w:semiHidden/>
     <w:unhideWhenUsed/>
@@ -4010,11 +4075,11 @@
       <w:color w:val="0F4761" w:themeColor="accent1" w:themeShade="BF"/>
     </w:rPr>
   </w:style>
-  <w:style w:type="paragraph" w:styleId="Heading5">
+  <w:style w:type="paragraph" w:styleId="Kop5">
     <w:name w:val="heading 5"/>
-    <w:basedOn w:val="Normal"/>
-    <w:next w:val="Normal"/>
-    <w:link w:val="Heading5Char"/>
+    <w:basedOn w:val="Standaard"/>
+    <w:next w:val="Standaard"/>
+    <w:link w:val="Kop5Char"/>
     <w:uiPriority w:val="9"/>
     <w:semiHidden/>
     <w:unhideWhenUsed/>
@@ -4031,11 +4096,11 @@
       <w:color w:val="0F4761" w:themeColor="accent1" w:themeShade="BF"/>
     </w:rPr>
   </w:style>
-  <w:style w:type="paragraph" w:styleId="Heading6">
+  <w:style w:type="paragraph" w:styleId="Kop6">
     <w:name w:val="heading 6"/>
-    <w:basedOn w:val="Normal"/>
-    <w:next w:val="Normal"/>
-    <w:link w:val="Heading6Char"/>
+    <w:basedOn w:val="Standaard"/>
+    <w:next w:val="Standaard"/>
+    <w:link w:val="Kop6Char"/>
     <w:uiPriority w:val="9"/>
     <w:semiHidden/>
     <w:unhideWhenUsed/>
@@ -4054,11 +4119,11 @@
       <w:color w:val="595959" w:themeColor="text1" w:themeTint="A6"/>
     </w:rPr>
   </w:style>
-  <w:style w:type="paragraph" w:styleId="Heading7">
+  <w:style w:type="paragraph" w:styleId="Kop7">
     <w:name w:val="heading 7"/>
-    <w:basedOn w:val="Normal"/>
-    <w:next w:val="Normal"/>
-    <w:link w:val="Heading7Char"/>
+    <w:basedOn w:val="Standaard"/>
+    <w:next w:val="Standaard"/>
+    <w:link w:val="Kop7Char"/>
     <w:uiPriority w:val="9"/>
     <w:semiHidden/>
     <w:unhideWhenUsed/>
@@ -4075,11 +4140,11 @@
       <w:color w:val="595959" w:themeColor="text1" w:themeTint="A6"/>
     </w:rPr>
   </w:style>
-  <w:style w:type="paragraph" w:styleId="Heading8">
+  <w:style w:type="paragraph" w:styleId="Kop8">
     <w:name w:val="heading 8"/>
-    <w:basedOn w:val="Normal"/>
-    <w:next w:val="Normal"/>
-    <w:link w:val="Heading8Char"/>
+    <w:basedOn w:val="Standaard"/>
+    <w:next w:val="Standaard"/>
+    <w:link w:val="Kop8Char"/>
     <w:uiPriority w:val="9"/>
     <w:semiHidden/>
     <w:unhideWhenUsed/>
@@ -4098,11 +4163,11 @@
       <w:color w:val="272727" w:themeColor="text1" w:themeTint="D8"/>
     </w:rPr>
   </w:style>
-  <w:style w:type="paragraph" w:styleId="Heading9">
+  <w:style w:type="paragraph" w:styleId="Kop9">
     <w:name w:val="heading 9"/>
-    <w:basedOn w:val="Normal"/>
-    <w:next w:val="Normal"/>
-    <w:link w:val="Heading9Char"/>
+    <w:basedOn w:val="Standaard"/>
+    <w:next w:val="Standaard"/>
+    <w:link w:val="Kop9Char"/>
     <w:uiPriority w:val="9"/>
     <w:semiHidden/>
     <w:unhideWhenUsed/>
@@ -4119,13 +4184,12 @@
       <w:color w:val="272727" w:themeColor="text1" w:themeTint="D8"/>
     </w:rPr>
   </w:style>
-  <w:style w:type="character" w:default="1" w:styleId="DefaultParagraphFont">
+  <w:style w:type="character" w:default="1" w:styleId="Standaardalinea-lettertype">
     <w:name w:val="Default Paragraph Font"/>
     <w:uiPriority w:val="1"/>
-    <w:semiHidden/>
     <w:unhideWhenUsed/>
   </w:style>
-  <w:style w:type="table" w:default="1" w:styleId="TableNormal">
+  <w:style w:type="table" w:default="1" w:styleId="Standaardtabel">
     <w:name w:val="Normal Table"/>
     <w:uiPriority w:val="99"/>
     <w:semiHidden/>
@@ -4140,16 +4204,16 @@
       </w:tblCellMar>
     </w:tblPr>
   </w:style>
-  <w:style w:type="numbering" w:default="1" w:styleId="NoList">
+  <w:style w:type="numbering" w:default="1" w:styleId="Geenlijst">
     <w:name w:val="No List"/>
     <w:uiPriority w:val="99"/>
     <w:semiHidden/>
     <w:unhideWhenUsed/>
   </w:style>
-  <w:style w:type="character" w:customStyle="1" w:styleId="Heading1Char">
-    <w:name w:val="Heading 1 Char"/>
-    <w:basedOn w:val="DefaultParagraphFont"/>
-    <w:link w:val="Heading1"/>
+  <w:style w:type="character" w:customStyle="1" w:styleId="Kop1Char">
+    <w:name w:val="Kop 1 Char"/>
+    <w:basedOn w:val="Standaardalinea-lettertype"/>
+    <w:link w:val="Kop1"/>
     <w:uiPriority w:val="9"/>
     <w:rsid w:val="0021097A"/>
     <w:rPr>
@@ -4160,10 +4224,10 @@
       <w:lang w:val="nl-NL"/>
     </w:rPr>
   </w:style>
-  <w:style w:type="character" w:customStyle="1" w:styleId="Heading2Char">
-    <w:name w:val="Heading 2 Char"/>
-    <w:basedOn w:val="DefaultParagraphFont"/>
-    <w:link w:val="Heading2"/>
+  <w:style w:type="character" w:customStyle="1" w:styleId="Kop2Char">
+    <w:name w:val="Kop 2 Char"/>
+    <w:basedOn w:val="Standaardalinea-lettertype"/>
+    <w:link w:val="Kop2"/>
     <w:uiPriority w:val="9"/>
     <w:rsid w:val="0021097A"/>
     <w:rPr>
@@ -4174,10 +4238,10 @@
       <w:lang w:val="nl-NL"/>
     </w:rPr>
   </w:style>
-  <w:style w:type="character" w:customStyle="1" w:styleId="Heading3Char">
-    <w:name w:val="Heading 3 Char"/>
-    <w:basedOn w:val="DefaultParagraphFont"/>
-    <w:link w:val="Heading3"/>
+  <w:style w:type="character" w:customStyle="1" w:styleId="Kop3Char">
+    <w:name w:val="Kop 3 Char"/>
+    <w:basedOn w:val="Standaardalinea-lettertype"/>
+    <w:link w:val="Kop3"/>
     <w:uiPriority w:val="9"/>
     <w:rsid w:val="0021097A"/>
     <w:rPr>
@@ -4188,10 +4252,10 @@
       <w:lang w:val="nl-NL"/>
     </w:rPr>
   </w:style>
-  <w:style w:type="character" w:customStyle="1" w:styleId="Heading4Char">
-    <w:name w:val="Heading 4 Char"/>
-    <w:basedOn w:val="DefaultParagraphFont"/>
-    <w:link w:val="Heading4"/>
+  <w:style w:type="character" w:customStyle="1" w:styleId="Kop4Char">
+    <w:name w:val="Kop 4 Char"/>
+    <w:basedOn w:val="Standaardalinea-lettertype"/>
+    <w:link w:val="Kop4"/>
     <w:uiPriority w:val="9"/>
     <w:semiHidden/>
     <w:rsid w:val="0021097A"/>
@@ -4203,10 +4267,10 @@
       <w:lang w:val="nl-NL"/>
     </w:rPr>
   </w:style>
-  <w:style w:type="character" w:customStyle="1" w:styleId="Heading5Char">
-    <w:name w:val="Heading 5 Char"/>
-    <w:basedOn w:val="DefaultParagraphFont"/>
-    <w:link w:val="Heading5"/>
+  <w:style w:type="character" w:customStyle="1" w:styleId="Kop5Char">
+    <w:name w:val="Kop 5 Char"/>
+    <w:basedOn w:val="Standaardalinea-lettertype"/>
+    <w:link w:val="Kop5"/>
     <w:uiPriority w:val="9"/>
     <w:semiHidden/>
     <w:rsid w:val="0021097A"/>
@@ -4216,10 +4280,10 @@
       <w:lang w:val="nl-NL"/>
     </w:rPr>
   </w:style>
-  <w:style w:type="character" w:customStyle="1" w:styleId="Heading6Char">
-    <w:name w:val="Heading 6 Char"/>
-    <w:basedOn w:val="DefaultParagraphFont"/>
-    <w:link w:val="Heading6"/>
+  <w:style w:type="character" w:customStyle="1" w:styleId="Kop6Char">
+    <w:name w:val="Kop 6 Char"/>
+    <w:basedOn w:val="Standaardalinea-lettertype"/>
+    <w:link w:val="Kop6"/>
     <w:uiPriority w:val="9"/>
     <w:semiHidden/>
     <w:rsid w:val="0021097A"/>
@@ -4231,10 +4295,10 @@
       <w:lang w:val="nl-NL"/>
     </w:rPr>
   </w:style>
-  <w:style w:type="character" w:customStyle="1" w:styleId="Heading7Char">
-    <w:name w:val="Heading 7 Char"/>
-    <w:basedOn w:val="DefaultParagraphFont"/>
-    <w:link w:val="Heading7"/>
+  <w:style w:type="character" w:customStyle="1" w:styleId="Kop7Char">
+    <w:name w:val="Kop 7 Char"/>
+    <w:basedOn w:val="Standaardalinea-lettertype"/>
+    <w:link w:val="Kop7"/>
     <w:uiPriority w:val="9"/>
     <w:semiHidden/>
     <w:rsid w:val="0021097A"/>
@@ -4244,10 +4308,10 @@
       <w:lang w:val="nl-NL"/>
     </w:rPr>
   </w:style>
-  <w:style w:type="character" w:customStyle="1" w:styleId="Heading8Char">
-    <w:name w:val="Heading 8 Char"/>
-    <w:basedOn w:val="DefaultParagraphFont"/>
-    <w:link w:val="Heading8"/>
+  <w:style w:type="character" w:customStyle="1" w:styleId="Kop8Char">
+    <w:name w:val="Kop 8 Char"/>
+    <w:basedOn w:val="Standaardalinea-lettertype"/>
+    <w:link w:val="Kop8"/>
     <w:uiPriority w:val="9"/>
     <w:semiHidden/>
     <w:rsid w:val="0021097A"/>
@@ -4259,10 +4323,10 @@
       <w:lang w:val="nl-NL"/>
     </w:rPr>
   </w:style>
-  <w:style w:type="character" w:customStyle="1" w:styleId="Heading9Char">
-    <w:name w:val="Heading 9 Char"/>
-    <w:basedOn w:val="DefaultParagraphFont"/>
-    <w:link w:val="Heading9"/>
+  <w:style w:type="character" w:customStyle="1" w:styleId="Kop9Char">
+    <w:name w:val="Kop 9 Char"/>
+    <w:basedOn w:val="Standaardalinea-lettertype"/>
+    <w:link w:val="Kop9"/>
     <w:uiPriority w:val="9"/>
     <w:semiHidden/>
     <w:rsid w:val="0021097A"/>
@@ -4272,11 +4336,11 @@
       <w:lang w:val="nl-NL"/>
     </w:rPr>
   </w:style>
-  <w:style w:type="paragraph" w:styleId="Title">
+  <w:style w:type="paragraph" w:styleId="Titel">
     <w:name w:val="Title"/>
-    <w:basedOn w:val="Normal"/>
-    <w:next w:val="Normal"/>
-    <w:link w:val="TitleChar"/>
+    <w:basedOn w:val="Standaard"/>
+    <w:next w:val="Standaard"/>
+    <w:link w:val="TitelChar"/>
     <w:uiPriority w:val="10"/>
     <w:qFormat/>
     <w:rsid w:val="0021097A"/>
@@ -4292,10 +4356,10 @@
       <w:szCs w:val="56"/>
     </w:rPr>
   </w:style>
-  <w:style w:type="character" w:customStyle="1" w:styleId="TitleChar">
-    <w:name w:val="Title Char"/>
-    <w:basedOn w:val="DefaultParagraphFont"/>
-    <w:link w:val="Title"/>
+  <w:style w:type="character" w:customStyle="1" w:styleId="TitelChar">
+    <w:name w:val="Titel Char"/>
+    <w:basedOn w:val="Standaardalinea-lettertype"/>
+    <w:link w:val="Titel"/>
     <w:uiPriority w:val="10"/>
     <w:rsid w:val="0021097A"/>
     <w:rPr>
@@ -4307,11 +4371,11 @@
       <w:lang w:val="nl-NL"/>
     </w:rPr>
   </w:style>
-  <w:style w:type="paragraph" w:styleId="Subtitle">
+  <w:style w:type="paragraph" w:styleId="Ondertitel">
     <w:name w:val="Subtitle"/>
-    <w:basedOn w:val="Normal"/>
-    <w:next w:val="Normal"/>
-    <w:link w:val="SubtitleChar"/>
+    <w:basedOn w:val="Standaard"/>
+    <w:next w:val="Standaard"/>
+    <w:link w:val="OndertitelChar"/>
     <w:uiPriority w:val="11"/>
     <w:qFormat/>
     <w:rsid w:val="0021097A"/>
@@ -4328,10 +4392,10 @@
       <w:szCs w:val="28"/>
     </w:rPr>
   </w:style>
-  <w:style w:type="character" w:customStyle="1" w:styleId="SubtitleChar">
-    <w:name w:val="Subtitle Char"/>
-    <w:basedOn w:val="DefaultParagraphFont"/>
-    <w:link w:val="Subtitle"/>
+  <w:style w:type="character" w:customStyle="1" w:styleId="OndertitelChar">
+    <w:name w:val="Ondertitel Char"/>
+    <w:basedOn w:val="Standaardalinea-lettertype"/>
+    <w:link w:val="Ondertitel"/>
     <w:uiPriority w:val="11"/>
     <w:rsid w:val="0021097A"/>
     <w:rPr>
@@ -4343,11 +4407,11 @@
       <w:lang w:val="nl-NL"/>
     </w:rPr>
   </w:style>
-  <w:style w:type="paragraph" w:styleId="Quote">
+  <w:style w:type="paragraph" w:styleId="Citaat">
     <w:name w:val="Quote"/>
-    <w:basedOn w:val="Normal"/>
-    <w:next w:val="Normal"/>
-    <w:link w:val="QuoteChar"/>
+    <w:basedOn w:val="Standaard"/>
+    <w:next w:val="Standaard"/>
+    <w:link w:val="CitaatChar"/>
     <w:uiPriority w:val="29"/>
     <w:qFormat/>
     <w:rsid w:val="0021097A"/>
@@ -4361,10 +4425,10 @@
       <w:color w:val="404040" w:themeColor="text1" w:themeTint="BF"/>
     </w:rPr>
   </w:style>
-  <w:style w:type="character" w:customStyle="1" w:styleId="QuoteChar">
-    <w:name w:val="Quote Char"/>
-    <w:basedOn w:val="DefaultParagraphFont"/>
-    <w:link w:val="Quote"/>
+  <w:style w:type="character" w:customStyle="1" w:styleId="CitaatChar">
+    <w:name w:val="Citaat Char"/>
+    <w:basedOn w:val="Standaardalinea-lettertype"/>
+    <w:link w:val="Citaat"/>
     <w:uiPriority w:val="29"/>
     <w:rsid w:val="0021097A"/>
     <w:rPr>
@@ -4374,9 +4438,9 @@
       <w:lang w:val="nl-NL"/>
     </w:rPr>
   </w:style>
-  <w:style w:type="paragraph" w:styleId="ListParagraph">
+  <w:style w:type="paragraph" w:styleId="Lijstalinea">
     <w:name w:val="List Paragraph"/>
-    <w:basedOn w:val="Normal"/>
+    <w:basedOn w:val="Standaard"/>
     <w:uiPriority w:val="34"/>
     <w:qFormat/>
     <w:rsid w:val="0021097A"/>
@@ -4385,9 +4449,9 @@
       <w:contextualSpacing/>
     </w:pPr>
   </w:style>
-  <w:style w:type="character" w:styleId="IntenseEmphasis">
+  <w:style w:type="character" w:styleId="Intensievebenadrukking">
     <w:name w:val="Intense Emphasis"/>
-    <w:basedOn w:val="DefaultParagraphFont"/>
+    <w:basedOn w:val="Standaardalinea-lettertype"/>
     <w:uiPriority w:val="21"/>
     <w:qFormat/>
     <w:rsid w:val="0021097A"/>
@@ -4397,11 +4461,11 @@
       <w:color w:val="0F4761" w:themeColor="accent1" w:themeShade="BF"/>
     </w:rPr>
   </w:style>
-  <w:style w:type="paragraph" w:styleId="IntenseQuote">
+  <w:style w:type="paragraph" w:styleId="Duidelijkcitaat">
     <w:name w:val="Intense Quote"/>
-    <w:basedOn w:val="Normal"/>
-    <w:next w:val="Normal"/>
-    <w:link w:val="IntenseQuoteChar"/>
+    <w:basedOn w:val="Standaard"/>
+    <w:next w:val="Standaard"/>
+    <w:link w:val="DuidelijkcitaatChar"/>
     <w:uiPriority w:val="30"/>
     <w:qFormat/>
     <w:rsid w:val="0021097A"/>
@@ -4420,10 +4484,10 @@
       <w:color w:val="0F4761" w:themeColor="accent1" w:themeShade="BF"/>
     </w:rPr>
   </w:style>
-  <w:style w:type="character" w:customStyle="1" w:styleId="IntenseQuoteChar">
-    <w:name w:val="Intense Quote Char"/>
-    <w:basedOn w:val="DefaultParagraphFont"/>
-    <w:link w:val="IntenseQuote"/>
+  <w:style w:type="character" w:customStyle="1" w:styleId="DuidelijkcitaatChar">
+    <w:name w:val="Duidelijk citaat Char"/>
+    <w:basedOn w:val="Standaardalinea-lettertype"/>
+    <w:link w:val="Duidelijkcitaat"/>
     <w:uiPriority w:val="30"/>
     <w:rsid w:val="0021097A"/>
     <w:rPr>
@@ -4433,9 +4497,9 @@
       <w:lang w:val="nl-NL"/>
     </w:rPr>
   </w:style>
-  <w:style w:type="character" w:styleId="IntenseReference">
+  <w:style w:type="character" w:styleId="Intensieveverwijzing">
     <w:name w:val="Intense Reference"/>
-    <w:basedOn w:val="DefaultParagraphFont"/>
+    <w:basedOn w:val="Standaardalinea-lettertype"/>
     <w:uiPriority w:val="32"/>
     <w:qFormat/>
     <w:rsid w:val="0021097A"/>
@@ -4447,10 +4511,10 @@
       <w:spacing w:val="5"/>
     </w:rPr>
   </w:style>
-  <w:style w:type="paragraph" w:styleId="Header">
+  <w:style w:type="paragraph" w:styleId="Koptekst">
     <w:name w:val="header"/>
-    <w:basedOn w:val="Normal"/>
-    <w:link w:val="HeaderChar"/>
+    <w:basedOn w:val="Standaard"/>
+    <w:link w:val="KoptekstChar"/>
     <w:uiPriority w:val="99"/>
     <w:unhideWhenUsed/>
     <w:rsid w:val="0021097A"/>
@@ -4462,20 +4526,20 @@
       <w:spacing w:after="0" w:line="240" w:lineRule="auto"/>
     </w:pPr>
   </w:style>
-  <w:style w:type="character" w:customStyle="1" w:styleId="HeaderChar">
-    <w:name w:val="Header Char"/>
-    <w:basedOn w:val="DefaultParagraphFont"/>
-    <w:link w:val="Header"/>
+  <w:style w:type="character" w:customStyle="1" w:styleId="KoptekstChar">
+    <w:name w:val="Koptekst Char"/>
+    <w:basedOn w:val="Standaardalinea-lettertype"/>
+    <w:link w:val="Koptekst"/>
     <w:uiPriority w:val="99"/>
     <w:rsid w:val="0021097A"/>
     <w:rPr>
       <w:lang w:val="nl-NL"/>
     </w:rPr>
   </w:style>
-  <w:style w:type="paragraph" w:styleId="Footer">
+  <w:style w:type="paragraph" w:styleId="Voettekst">
     <w:name w:val="footer"/>
-    <w:basedOn w:val="Normal"/>
-    <w:link w:val="FooterChar"/>
+    <w:basedOn w:val="Standaard"/>
+    <w:link w:val="VoettekstChar"/>
     <w:uiPriority w:val="99"/>
     <w:unhideWhenUsed/>
     <w:rsid w:val="0021097A"/>
@@ -4487,10 +4551,10 @@
       <w:spacing w:after="0" w:line="240" w:lineRule="auto"/>
     </w:pPr>
   </w:style>
-  <w:style w:type="character" w:customStyle="1" w:styleId="FooterChar">
-    <w:name w:val="Footer Char"/>
-    <w:basedOn w:val="DefaultParagraphFont"/>
-    <w:link w:val="Footer"/>
+  <w:style w:type="character" w:customStyle="1" w:styleId="VoettekstChar">
+    <w:name w:val="Voettekst Char"/>
+    <w:basedOn w:val="Standaardalinea-lettertype"/>
+    <w:link w:val="Voettekst"/>
     <w:uiPriority w:val="99"/>
     <w:rsid w:val="0021097A"/>
     <w:rPr>
@@ -4499,7 +4563,7 @@
   </w:style>
   <w:style w:type="character" w:styleId="Hyperlink">
     <w:name w:val="Hyperlink"/>
-    <w:basedOn w:val="DefaultParagraphFont"/>
+    <w:basedOn w:val="Standaardalinea-lettertype"/>
     <w:uiPriority w:val="99"/>
     <w:unhideWhenUsed/>
     <w:rsid w:val="0021097A"/>
@@ -4508,9 +4572,9 @@
       <w:u w:val="single"/>
     </w:rPr>
   </w:style>
-  <w:style w:type="character" w:styleId="UnresolvedMention">
+  <w:style w:type="character" w:styleId="Onopgelostemelding">
     <w:name w:val="Unresolved Mention"/>
-    <w:basedOn w:val="DefaultParagraphFont"/>
+    <w:basedOn w:val="Standaardalinea-lettertype"/>
     <w:uiPriority w:val="99"/>
     <w:semiHidden/>
     <w:unhideWhenUsed/>
@@ -4520,9 +4584,9 @@
       <w:shd w:val="clear" w:color="auto" w:fill="E1DFDD"/>
     </w:rPr>
   </w:style>
-  <w:style w:type="character" w:styleId="FollowedHyperlink">
+  <w:style w:type="character" w:styleId="GevolgdeHyperlink">
     <w:name w:val="FollowedHyperlink"/>
-    <w:basedOn w:val="DefaultParagraphFont"/>
+    <w:basedOn w:val="Standaardalinea-lettertype"/>
     <w:uiPriority w:val="99"/>
     <w:semiHidden/>
     <w:unhideWhenUsed/>

</xml_diff>

<commit_message>
changed url in report
</commit_message>
<xml_diff>
--- a/Technical Report.docx
+++ b/Technical Report.docx
@@ -4,7 +4,7 @@
   <w:body>
     <w:p>
       <w:pPr>
-        <w:pStyle w:val="Kop1"/>
+        <w:pStyle w:val="Heading1"/>
         <w:rPr>
           <w:lang w:val="en-GB"/>
         </w:rPr>
@@ -30,7 +30,7 @@
     </w:p>
     <w:p>
       <w:pPr>
-        <w:pStyle w:val="Kop2"/>
+        <w:pStyle w:val="Heading2"/>
         <w:rPr>
           <w:b/>
           <w:bCs/>
@@ -56,7 +56,7 @@
       </w:pPr>
       <w:r>
         <w:rPr>
-          <w:rStyle w:val="Kop3Char"/>
+          <w:rStyle w:val="Heading3Char"/>
           <w:color w:val="000000" w:themeColor="text1"/>
           <w:lang w:val="en-GB"/>
         </w:rPr>
@@ -79,7 +79,7 @@
     </w:p>
     <w:p>
       <w:pPr>
-        <w:pStyle w:val="Kop3"/>
+        <w:pStyle w:val="Heading3"/>
         <w:rPr>
           <w:color w:val="000000" w:themeColor="text1"/>
           <w:lang w:val="en-GB"/>
@@ -103,19 +103,31 @@
         <w:rPr>
           <w:lang w:val="en-GB"/>
         </w:rPr>
-        <w:t>We both share an interest in D&amp;D and gaming, so we thought choosing this subject for the project would be interesting and fun at the same time. We wanted to create an AI that knows the players stats and equipment and can change these accordingly.</w:t>
-      </w:r>
-    </w:p>
-    <w:p>
-      <w:pPr>
-        <w:rPr>
-          <w:lang w:val="en-GB"/>
-        </w:rPr>
-      </w:pPr>
-    </w:p>
-    <w:p>
-      <w:pPr>
-        <w:pStyle w:val="Kop3"/>
+        <w:t>We both share an interest in D&amp;D and gaming, so we thought choosing this subject for the project would be interesting and fun at the same time. We wanted to create an AI that knows the player</w:t>
+      </w:r>
+      <w:r>
+        <w:rPr>
+          <w:lang w:val="en-GB"/>
+        </w:rPr>
+        <w:t>’s</w:t>
+      </w:r>
+      <w:r>
+        <w:rPr>
+          <w:lang w:val="en-GB"/>
+        </w:rPr>
+        <w:t xml:space="preserve"> stats and equipment and can change these accordingly.</w:t>
+      </w:r>
+    </w:p>
+    <w:p>
+      <w:pPr>
+        <w:rPr>
+          <w:lang w:val="en-GB"/>
+        </w:rPr>
+      </w:pPr>
+    </w:p>
+    <w:p>
+      <w:pPr>
+        <w:pStyle w:val="Heading3"/>
         <w:rPr>
           <w:color w:val="000000" w:themeColor="text1"/>
           <w:lang w:val="en-GB"/>
@@ -139,33 +151,19 @@
         <w:rPr>
           <w:lang w:val="en-GB"/>
         </w:rPr>
-        <w:t xml:space="preserve">We developed a Python-based game that uses Gemini-2.0-flash to </w:t>
-      </w:r>
-      <w:proofErr w:type="gramStart"/>
-      <w:r>
-        <w:rPr>
-          <w:lang w:val="en-GB"/>
-        </w:rPr>
-        <w:t>handle</w:t>
-      </w:r>
-      <w:proofErr w:type="gramEnd"/>
-      <w:r>
-        <w:rPr>
-          <w:lang w:val="en-GB"/>
-        </w:rPr>
-        <w:t xml:space="preserve"> narrative generation, while maintaining structured game logic for stats, equipment, and combat. The AI generates story outputs and game state updates in JSON format, allowing for consistent interaction between the player and the game world.</w:t>
-      </w:r>
-    </w:p>
-    <w:p>
-      <w:pPr>
-        <w:rPr>
-          <w:lang w:val="en-GB"/>
-        </w:rPr>
-      </w:pPr>
-    </w:p>
-    <w:p>
-      <w:pPr>
-        <w:pStyle w:val="Kop3"/>
+        <w:t>We developed a Python-based game that uses Gemini-2.0-flash to handle narrative generation, while maintaining structured game logic for stats, equipment, and combat. The AI generates story outputs and game state updates in JSON format, allowing for consistent interaction between the player and the game world.</w:t>
+      </w:r>
+    </w:p>
+    <w:p>
+      <w:pPr>
+        <w:rPr>
+          <w:lang w:val="en-GB"/>
+        </w:rPr>
+      </w:pPr>
+    </w:p>
+    <w:p>
+      <w:pPr>
+        <w:pStyle w:val="Heading3"/>
         <w:rPr>
           <w:color w:val="000000" w:themeColor="text1"/>
           <w:lang w:val="en-GB"/>
@@ -205,7 +203,21 @@
             <w:rStyle w:val="Hyperlink"/>
             <w:lang w:val="en-GB"/>
           </w:rPr>
-          <w:t>https://github.com/ihno999/avanced_ai_semester_project</w:t>
+          <w:t>https://github.com/ihno999/advanced_</w:t>
+        </w:r>
+        <w:r>
+          <w:rPr>
+            <w:rStyle w:val="Hyperlink"/>
+            <w:lang w:val="en-GB"/>
+          </w:rPr>
+          <w:t>a</w:t>
+        </w:r>
+        <w:r>
+          <w:rPr>
+            <w:rStyle w:val="Hyperlink"/>
+            <w:lang w:val="en-GB"/>
+          </w:rPr>
+          <w:t>i_semester_project</w:t>
         </w:r>
       </w:hyperlink>
     </w:p>
@@ -218,7 +230,7 @@
     </w:p>
     <w:p>
       <w:pPr>
-        <w:pStyle w:val="Kop2"/>
+        <w:pStyle w:val="Heading2"/>
         <w:rPr>
           <w:b/>
           <w:bCs/>
@@ -244,7 +256,7 @@
       </w:pPr>
       <w:r>
         <w:rPr>
-          <w:rStyle w:val="Kop3Char"/>
+          <w:rStyle w:val="Heading3Char"/>
           <w:color w:val="000000" w:themeColor="text1"/>
           <w:lang w:val="en-GB"/>
         </w:rPr>
@@ -285,7 +297,7 @@
       </w:pPr>
       <w:r>
         <w:rPr>
-          <w:rStyle w:val="Kop3Char"/>
+          <w:rStyle w:val="Heading3Char"/>
           <w:color w:val="000000" w:themeColor="text1"/>
           <w:lang w:val="en-GB"/>
         </w:rPr>
@@ -382,7 +394,7 @@
       </w:pPr>
       <w:r>
         <w:rPr>
-          <w:rStyle w:val="Kop3Char"/>
+          <w:rStyle w:val="Heading3Char"/>
           <w:color w:val="000000" w:themeColor="text1"/>
           <w:lang w:val="en-GB"/>
         </w:rPr>
@@ -413,147 +425,136 @@
         <w:rPr>
           <w:lang w:val="en-GB"/>
         </w:rPr>
-        <w:t xml:space="preserve">At </w:t>
+        <w:t>At some stages during the development, the application displayed multiple times the current player stats and story so far</w:t>
+      </w:r>
+      <w:r>
+        <w:rPr>
+          <w:lang w:val="en-GB"/>
+        </w:rPr>
+        <w:t xml:space="preserve"> or the display was incorrect</w:t>
+      </w:r>
+      <w:r>
+        <w:rPr>
+          <w:lang w:val="en-GB"/>
+        </w:rPr>
+        <w:t xml:space="preserve">. The origin of this challenge were multiple reasons, for example: there was a circular loop </w:t>
+      </w:r>
+      <w:r>
+        <w:rPr>
+          <w:lang w:val="en-GB"/>
+        </w:rPr>
+        <w:t>because</w:t>
+      </w:r>
+      <w:r>
+        <w:rPr>
+          <w:lang w:val="en-GB"/>
+        </w:rPr>
+        <w:t xml:space="preserve"> the print was called multiple </w:t>
+      </w:r>
+      <w:r>
+        <w:rPr>
+          <w:lang w:val="en-GB"/>
+        </w:rPr>
+        <w:t>times,</w:t>
+      </w:r>
+      <w:r>
+        <w:rPr>
+          <w:lang w:val="en-GB"/>
+        </w:rPr>
+        <w:t xml:space="preserve"> or we called a function at the wrong time causing the output display </w:t>
+      </w:r>
+      <w:r>
+        <w:rPr>
+          <w:lang w:val="en-GB"/>
+        </w:rPr>
+        <w:t>to be i</w:t>
+      </w:r>
+      <w:r>
+        <w:rPr>
+          <w:lang w:val="en-GB"/>
+        </w:rPr>
+        <w:t>ncorrect</w:t>
+      </w:r>
+      <w:r>
+        <w:rPr>
+          <w:lang w:val="en-GB"/>
+        </w:rPr>
+        <w:t>.</w:t>
+      </w:r>
+    </w:p>
+    <w:p>
+      <w:pPr>
+        <w:rPr>
+          <w:lang w:val="en-GB"/>
+        </w:rPr>
+      </w:pPr>
+      <w:r>
+        <w:rPr>
+          <w:lang w:val="en-GB"/>
+        </w:rPr>
+        <w:t xml:space="preserve">We were also challenged with finding an AI LLM that was usable and were the API end point works with the API KEY. We tried multiple LLM’s to find one that was usable </w:t>
       </w:r>
       <w:proofErr w:type="gramStart"/>
       <w:r>
         <w:rPr>
           <w:lang w:val="en-GB"/>
         </w:rPr>
-        <w:t>some</w:t>
+        <w:t>and also</w:t>
       </w:r>
       <w:proofErr w:type="gramEnd"/>
       <w:r>
         <w:rPr>
           <w:lang w:val="en-GB"/>
         </w:rPr>
-        <w:t xml:space="preserve"> stages during the development, the application displayed multiple times the current player stats and story so far</w:t>
-      </w:r>
-      <w:r>
-        <w:rPr>
-          <w:lang w:val="en-GB"/>
-        </w:rPr>
-        <w:t xml:space="preserve"> or the display was incorrect</w:t>
-      </w:r>
-      <w:r>
-        <w:rPr>
-          <w:lang w:val="en-GB"/>
-        </w:rPr>
-        <w:t xml:space="preserve">. The origin of this challenge were multiple reasons, for example: there was a circular loop </w:t>
-      </w:r>
-      <w:r>
-        <w:rPr>
-          <w:lang w:val="en-GB"/>
-        </w:rPr>
-        <w:t>because</w:t>
-      </w:r>
-      <w:r>
-        <w:rPr>
-          <w:lang w:val="en-GB"/>
-        </w:rPr>
-        <w:t xml:space="preserve"> the print </w:t>
-      </w:r>
-      <w:proofErr w:type="gramStart"/>
-      <w:r>
-        <w:rPr>
-          <w:lang w:val="en-GB"/>
-        </w:rPr>
-        <w:t>was called</w:t>
-      </w:r>
-      <w:proofErr w:type="gramEnd"/>
-      <w:r>
-        <w:rPr>
-          <w:lang w:val="en-GB"/>
-        </w:rPr>
-        <w:t xml:space="preserve"> multiple </w:t>
-      </w:r>
-      <w:r>
-        <w:rPr>
-          <w:lang w:val="en-GB"/>
-        </w:rPr>
-        <w:t>times,</w:t>
-      </w:r>
-      <w:r>
-        <w:rPr>
-          <w:lang w:val="en-GB"/>
-        </w:rPr>
-        <w:t xml:space="preserve"> or we called a function at the wrong time causing the output display </w:t>
-      </w:r>
-      <w:r>
-        <w:rPr>
-          <w:lang w:val="en-GB"/>
-        </w:rPr>
-        <w:t>to be i</w:t>
-      </w:r>
-      <w:r>
-        <w:rPr>
-          <w:lang w:val="en-GB"/>
-        </w:rPr>
-        <w:t>ncorrect</w:t>
-      </w:r>
-      <w:r>
-        <w:rPr>
-          <w:lang w:val="en-GB"/>
-        </w:rPr>
-        <w:t>.</w:t>
-      </w:r>
-    </w:p>
-    <w:p>
-      <w:pPr>
-        <w:rPr>
-          <w:lang w:val="en-GB"/>
-        </w:rPr>
-      </w:pPr>
-      <w:r>
-        <w:rPr>
-          <w:lang w:val="en-GB"/>
-        </w:rPr>
-        <w:t xml:space="preserve">We </w:t>
-      </w:r>
-      <w:proofErr w:type="gramStart"/>
-      <w:r>
-        <w:rPr>
-          <w:lang w:val="en-GB"/>
-        </w:rPr>
-        <w:t>were also challenged</w:t>
-      </w:r>
-      <w:proofErr w:type="gramEnd"/>
-      <w:r>
-        <w:rPr>
-          <w:lang w:val="en-GB"/>
-        </w:rPr>
-        <w:t xml:space="preserve"> with finding an AI LLM that was usable and were the API end point works with the API KEY. We tried multiple LLM’s to find one that was usable and also free to use.</w:t>
+        <w:t xml:space="preserve"> free to use.</w:t>
       </w:r>
       <w:r>
         <w:rPr>
           <w:lang w:val="en-GB"/>
         </w:rPr>
         <w:br/>
-        <w:t xml:space="preserve">We tried LLM’s like: ChatGPT, </w:t>
-      </w:r>
-      <w:r>
-        <w:rPr>
-          <w:lang w:val="en-GB"/>
-        </w:rPr>
-        <w:t>OpenAI….</w:t>
-      </w:r>
-      <w:r>
-        <w:rPr>
-          <w:lang w:val="en-GB"/>
-        </w:rPr>
-        <w:t xml:space="preserve"> At the end we used Gemini-2.0-flash API.</w:t>
-      </w:r>
-    </w:p>
-    <w:p>
-      <w:pPr>
-        <w:rPr>
-          <w:lang w:val="en-GB"/>
-        </w:rPr>
-      </w:pPr>
-    </w:p>
-    <w:p>
-      <w:pPr>
-        <w:pStyle w:val="Kop2"/>
+      </w:r>
+      <w:r>
+        <w:rPr>
+          <w:lang w:val="en-GB"/>
+        </w:rPr>
+        <w:t xml:space="preserve">We experimented with various LLMs such as ChatGPT and OpenAI's models. </w:t>
+      </w:r>
+      <w:proofErr w:type="spellStart"/>
+      <w:r>
+        <w:t>Eventually</w:t>
+      </w:r>
+      <w:proofErr w:type="spellEnd"/>
+      <w:r>
+        <w:t xml:space="preserve">, we </w:t>
+      </w:r>
+      <w:proofErr w:type="spellStart"/>
+      <w:r>
+        <w:t>selected</w:t>
+      </w:r>
+      <w:proofErr w:type="spellEnd"/>
+      <w:r>
+        <w:t xml:space="preserve"> </w:t>
+      </w:r>
+      <w:proofErr w:type="spellStart"/>
+      <w:r>
+        <w:t>the</w:t>
+      </w:r>
+      <w:proofErr w:type="spellEnd"/>
+      <w:r>
+        <w:t xml:space="preserve"> Gemini-2.0-flash API.</w:t>
+      </w:r>
+    </w:p>
+    <w:p>
+      <w:pPr>
+        <w:rPr>
+          <w:lang w:val="en-GB"/>
+        </w:rPr>
+      </w:pPr>
+    </w:p>
+    <w:p>
+      <w:pPr>
+        <w:pStyle w:val="Heading2"/>
         <w:rPr>
           <w:b/>
           <w:bCs/>
@@ -573,7 +574,7 @@
     </w:p>
     <w:p>
       <w:pPr>
-        <w:pStyle w:val="Kop3"/>
+        <w:pStyle w:val="Heading3"/>
         <w:rPr>
           <w:color w:val="000000" w:themeColor="text1"/>
           <w:lang w:val="en-GB"/>
@@ -683,7 +684,7 @@
     </w:p>
     <w:p>
       <w:pPr>
-        <w:pStyle w:val="Kop3"/>
+        <w:pStyle w:val="Heading3"/>
         <w:rPr>
           <w:color w:val="000000" w:themeColor="text1"/>
           <w:lang w:val="en-GB"/>
@@ -745,21 +746,7 @@
         <w:rPr>
           <w:lang w:val="en-GB"/>
         </w:rPr>
-        <w:t xml:space="preserve">JSON state updates </w:t>
-      </w:r>
-      <w:proofErr w:type="gramStart"/>
-      <w:r>
-        <w:rPr>
-          <w:lang w:val="en-GB"/>
-        </w:rPr>
-        <w:t>handled</w:t>
-      </w:r>
-      <w:proofErr w:type="gramEnd"/>
-      <w:r>
-        <w:rPr>
-          <w:lang w:val="en-GB"/>
-        </w:rPr>
-        <w:t xml:space="preserve"> via custom &lt;META&gt;{...}&lt;/META&gt; </w:t>
+        <w:t xml:space="preserve">JSON state updates handled via custom &lt;META&gt;{...}&lt;/META&gt; </w:t>
       </w:r>
       <w:r>
         <w:rPr>
@@ -794,7 +781,7 @@
     </w:p>
     <w:p>
       <w:pPr>
-        <w:pStyle w:val="Kop2"/>
+        <w:pStyle w:val="Heading2"/>
         <w:rPr>
           <w:b/>
           <w:bCs/>
@@ -814,7 +801,7 @@
     </w:p>
     <w:p>
       <w:pPr>
-        <w:pStyle w:val="Kop3"/>
+        <w:pStyle w:val="Heading3"/>
         <w:rPr>
           <w:color w:val="000000" w:themeColor="text1"/>
           <w:lang w:val="en-GB"/>
@@ -893,7 +880,7 @@
     </w:p>
     <w:p>
       <w:pPr>
-        <w:pStyle w:val="Kop2"/>
+        <w:pStyle w:val="Heading2"/>
         <w:rPr>
           <w:color w:val="000000" w:themeColor="text1"/>
           <w:lang w:val="en-GB"/>
@@ -904,6 +891,7 @@
           <w:color w:val="000000" w:themeColor="text1"/>
           <w:lang w:val="en-GB"/>
         </w:rPr>
+        <w:lastRenderedPageBreak/>
         <w:t>Insights:</w:t>
       </w:r>
     </w:p>
@@ -938,7 +926,6 @@
         <w:rPr>
           <w:lang w:val="en-GB"/>
         </w:rPr>
-        <w:lastRenderedPageBreak/>
         <w:t xml:space="preserve">Prompt tuning was essential for balancing creativity and </w:t>
       </w:r>
       <w:r>
@@ -958,7 +945,7 @@
     </w:p>
     <w:p>
       <w:pPr>
-        <w:pStyle w:val="Kop2"/>
+        <w:pStyle w:val="Heading2"/>
         <w:rPr>
           <w:b/>
           <w:bCs/>
@@ -978,7 +965,7 @@
     </w:p>
     <w:p>
       <w:pPr>
-        <w:pStyle w:val="Kop3"/>
+        <w:pStyle w:val="Heading3"/>
         <w:rPr>
           <w:color w:val="auto"/>
           <w:lang w:val="en-GB"/>
@@ -998,33 +985,11 @@
           <w:lang w:val="en-GB"/>
         </w:rPr>
       </w:pPr>
-      <w:proofErr w:type="gramStart"/>
-      <w:r>
-        <w:rPr>
-          <w:lang w:val="en-GB"/>
-        </w:rPr>
-        <w:t>Most of</w:t>
-      </w:r>
-      <w:proofErr w:type="gramEnd"/>
-      <w:r>
-        <w:rPr>
-          <w:lang w:val="en-GB"/>
-        </w:rPr>
-        <w:t xml:space="preserve"> the time we were working together in a discord call, but these are </w:t>
-      </w:r>
-      <w:proofErr w:type="gramStart"/>
-      <w:r>
-        <w:rPr>
-          <w:lang w:val="en-GB"/>
-        </w:rPr>
-        <w:t>some of</w:t>
-      </w:r>
-      <w:proofErr w:type="gramEnd"/>
-      <w:r>
-        <w:rPr>
-          <w:lang w:val="en-GB"/>
-        </w:rPr>
-        <w:t xml:space="preserve"> the things each of us did.</w:t>
+      <w:r>
+        <w:rPr>
+          <w:lang w:val="en-GB"/>
+        </w:rPr>
+        <w:t>Most of the time we were working together in a discord call, but these are some of the things each of us did.</w:t>
       </w:r>
     </w:p>
     <w:p>
@@ -1042,7 +1007,7 @@
     </w:p>
     <w:p>
       <w:pPr>
-        <w:pStyle w:val="Lijstalinea"/>
+        <w:pStyle w:val="ListParagraph"/>
         <w:numPr>
           <w:ilvl w:val="0"/>
           <w:numId w:val="10"/>
@@ -1060,7 +1025,7 @@
     </w:p>
     <w:p>
       <w:pPr>
-        <w:pStyle w:val="Lijstalinea"/>
+        <w:pStyle w:val="ListParagraph"/>
         <w:numPr>
           <w:ilvl w:val="0"/>
           <w:numId w:val="10"/>
@@ -1078,7 +1043,7 @@
     </w:p>
     <w:p>
       <w:pPr>
-        <w:pStyle w:val="Lijstalinea"/>
+        <w:pStyle w:val="ListParagraph"/>
         <w:numPr>
           <w:ilvl w:val="0"/>
           <w:numId w:val="10"/>
@@ -1096,7 +1061,7 @@
     </w:p>
     <w:p>
       <w:pPr>
-        <w:pStyle w:val="Lijstalinea"/>
+        <w:pStyle w:val="ListParagraph"/>
         <w:numPr>
           <w:ilvl w:val="0"/>
           <w:numId w:val="10"/>
@@ -1127,7 +1092,7 @@
     </w:p>
     <w:p>
       <w:pPr>
-        <w:pStyle w:val="Lijstalinea"/>
+        <w:pStyle w:val="ListParagraph"/>
         <w:numPr>
           <w:ilvl w:val="0"/>
           <w:numId w:val="10"/>
@@ -1145,7 +1110,7 @@
     </w:p>
     <w:p>
       <w:pPr>
-        <w:pStyle w:val="Lijstalinea"/>
+        <w:pStyle w:val="ListParagraph"/>
         <w:numPr>
           <w:ilvl w:val="0"/>
           <w:numId w:val="10"/>
@@ -1163,7 +1128,7 @@
     </w:p>
     <w:p>
       <w:pPr>
-        <w:pStyle w:val="Lijstalinea"/>
+        <w:pStyle w:val="ListParagraph"/>
         <w:numPr>
           <w:ilvl w:val="0"/>
           <w:numId w:val="10"/>
@@ -1181,7 +1146,7 @@
     </w:p>
     <w:p>
       <w:pPr>
-        <w:pStyle w:val="Lijstalinea"/>
+        <w:pStyle w:val="ListParagraph"/>
         <w:numPr>
           <w:ilvl w:val="0"/>
           <w:numId w:val="10"/>
@@ -1230,7 +1195,7 @@
     </w:p>
     <w:p>
       <w:pPr>
-        <w:pStyle w:val="Lijstalinea"/>
+        <w:pStyle w:val="ListParagraph"/>
         <w:numPr>
           <w:ilvl w:val="0"/>
           <w:numId w:val="10"/>
@@ -1243,26 +1208,12 @@
         <w:rPr>
           <w:lang w:val="en-GB"/>
         </w:rPr>
-        <w:t xml:space="preserve">Added equipment interactions </w:t>
-      </w:r>
-      <w:proofErr w:type="gramStart"/>
-      <w:r>
-        <w:rPr>
-          <w:lang w:val="en-GB"/>
-        </w:rPr>
-        <w:t>handled</w:t>
-      </w:r>
-      <w:proofErr w:type="gramEnd"/>
-      <w:r>
-        <w:rPr>
-          <w:lang w:val="en-GB"/>
-        </w:rPr>
-        <w:t xml:space="preserve"> by the AI/LLM.</w:t>
-      </w:r>
-    </w:p>
-    <w:p>
-      <w:pPr>
-        <w:pStyle w:val="Lijstalinea"/>
+        <w:t>Added equipment interactions handled by the AI/LLM.</w:t>
+      </w:r>
+    </w:p>
+    <w:p>
+      <w:pPr>
+        <w:pStyle w:val="ListParagraph"/>
         <w:numPr>
           <w:ilvl w:val="0"/>
           <w:numId w:val="10"/>
@@ -1286,7 +1237,7 @@
     </w:p>
     <w:p>
       <w:pPr>
-        <w:pStyle w:val="Lijstalinea"/>
+        <w:pStyle w:val="ListParagraph"/>
         <w:numPr>
           <w:ilvl w:val="0"/>
           <w:numId w:val="10"/>
@@ -1311,7 +1262,7 @@
     </w:p>
     <w:p>
       <w:pPr>
-        <w:pStyle w:val="Kop3"/>
+        <w:pStyle w:val="Heading3"/>
         <w:rPr>
           <w:color w:val="auto"/>
           <w:lang w:val="en-GB"/>
@@ -1339,13 +1290,13 @@
         <w:rPr>
           <w:lang w:val="en-GB"/>
         </w:rPr>
-        <w:t xml:space="preserve">We found what LLM we were going to </w:t>
-      </w:r>
-      <w:r>
-        <w:rPr>
-          <w:lang w:val="en-GB"/>
-        </w:rPr>
-        <w:t>use.</w:t>
+        <w:t>We identified and selected a suitable LLM for the project</w:t>
+      </w:r>
+      <w:r>
+        <w:rPr>
+          <w:lang w:val="en-GB"/>
+        </w:rPr>
+        <w:t>.</w:t>
       </w:r>
       <w:r>
         <w:rPr>
@@ -1386,7 +1337,7 @@
     </w:p>
     <w:p>
       <w:pPr>
-        <w:pStyle w:val="Kop3"/>
+        <w:pStyle w:val="Heading3"/>
         <w:rPr>
           <w:color w:val="auto"/>
           <w:lang w:val="en-GB"/>
@@ -1473,7 +1424,7 @@
     </w:p>
     <w:p>
       <w:pPr>
-        <w:pStyle w:val="Kop2"/>
+        <w:pStyle w:val="Heading2"/>
         <w:rPr>
           <w:b/>
           <w:bCs/>
@@ -1488,6 +1439,7 @@
           <w:color w:val="000000" w:themeColor="text1"/>
           <w:lang w:val="en-GB"/>
         </w:rPr>
+        <w:lastRenderedPageBreak/>
         <w:t>Challenges &amp; Future Work</w:t>
       </w:r>
       <w:r>
@@ -1502,7 +1454,7 @@
     </w:p>
     <w:p>
       <w:pPr>
-        <w:pStyle w:val="Kop3"/>
+        <w:pStyle w:val="Heading3"/>
         <w:rPr>
           <w:color w:val="000000" w:themeColor="text1"/>
           <w:lang w:val="en-GB"/>
@@ -1553,7 +1505,6 @@
         <w:rPr>
           <w:lang w:val="en-GB"/>
         </w:rPr>
-        <w:lastRenderedPageBreak/>
         <w:t>Preventing cheating or unrealistic actions (</w:t>
       </w:r>
       <w:r>
@@ -1629,7 +1580,7 @@
     </w:p>
     <w:p>
       <w:pPr>
-        <w:pStyle w:val="Kop3"/>
+        <w:pStyle w:val="Heading3"/>
         <w:rPr>
           <w:color w:val="000000" w:themeColor="text1"/>
           <w:lang w:val="en-GB"/>
@@ -1907,7 +1858,7 @@
     <w:sdtContent>
       <w:p>
         <w:pPr>
-          <w:pStyle w:val="Voettekst"/>
+          <w:pStyle w:val="Footer"/>
           <w:jc w:val="right"/>
         </w:pPr>
         <w:r>
@@ -1933,7 +1884,7 @@
   </w:sdt>
   <w:p>
     <w:pPr>
-      <w:pStyle w:val="Voettekst"/>
+      <w:pStyle w:val="Footer"/>
     </w:pPr>
   </w:p>
 </w:ftr>
@@ -1968,7 +1919,7 @@
 <w:hdr xmlns:wpc="http://schemas.microsoft.com/office/word/2010/wordprocessingCanvas" xmlns:cx="http://schemas.microsoft.com/office/drawing/2014/chartex" xmlns:cx1="http://schemas.microsoft.com/office/drawing/2015/9/8/chartex" xmlns:cx2="http://schemas.microsoft.com/office/drawing/2015/10/21/chartex" xmlns:cx3="http://schemas.microsoft.com/office/drawing/2016/5/9/chartex" xmlns:cx4="http://schemas.microsoft.com/office/drawing/2016/5/10/chartex" xmlns:cx5="http://schemas.microsoft.com/office/drawing/2016/5/11/chartex" xmlns:cx6="http://schemas.microsoft.com/office/drawing/2016/5/12/chartex" xmlns:cx7="http://schemas.microsoft.com/office/drawing/2016/5/13/chartex" xmlns:cx8="http://schemas.microsoft.com/office/drawing/2016/5/14/chartex" xmlns:mc="http://schemas.openxmlformats.org/markup-compatibility/2006" xmlns:aink="http://schemas.microsoft.com/office/drawing/2016/ink" xmlns:am3d="http://schemas.microsoft.com/office/drawing/2017/model3d" xmlns:o="urn:schemas-microsoft-com:office:office" xmlns:oel="http://schemas.microsoft.com/office/2019/extlst" xmlns:r="http://schemas.openxmlformats.org/officeDocument/2006/relationships" xmlns:m="http://schemas.openxmlformats.org/officeDocument/2006/math" xmlns:v="urn:schemas-microsoft-com:vml" xmlns:wp14="http://schemas.microsoft.com/office/word/2010/wordprocessingDrawing" xmlns:wp="http://schemas.openxmlformats.org/drawingml/2006/wordprocessingDrawing" xmlns:w10="urn:schemas-microsoft-com:office:word" xmlns:w="http://schemas.openxmlformats.org/wordprocessingml/2006/main" xmlns:w14="http://schemas.microsoft.com/office/word/2010/wordml" xmlns:w15="http://schemas.microsoft.com/office/word/2012/wordml" xmlns:w16cex="http://schemas.microsoft.com/office/word/2018/wordml/cex" xmlns:w16cid="http://schemas.microsoft.com/office/word/2016/wordml/cid" xmlns:w16="http://schemas.microsoft.com/office/word/2018/wordml" xmlns:w16du="http://schemas.microsoft.com/office/word/2023/wordml/word16du" xmlns:w16sdtdh="http://schemas.microsoft.com/office/word/2020/wordml/sdtdatahash" xmlns:w16sdtfl="http://schemas.microsoft.com/office/word/2024/wordml/sdtformatlock" xmlns:w16se="http://schemas.microsoft.com/office/word/2015/wordml/symex" xmlns:wpg="http://schemas.microsoft.com/office/word/2010/wordprocessingGroup" xmlns:wpi="http://schemas.microsoft.com/office/word/2010/wordprocessingInk" xmlns:wne="http://schemas.microsoft.com/office/word/2006/wordml" xmlns:wps="http://schemas.microsoft.com/office/word/2010/wordprocessingShape" mc:Ignorable="w14 w15 w16se w16cid w16 w16cex w16sdtdh w16sdtfl w16du wp14">
   <w:p>
     <w:pPr>
-      <w:pStyle w:val="Koptekst"/>
+      <w:pStyle w:val="Header"/>
       <w:jc w:val="right"/>
       <w:rPr>
         <w:lang w:val="nl-BE"/>
@@ -1983,22 +1934,30 @@
   </w:p>
   <w:p>
     <w:pPr>
-      <w:pStyle w:val="Koptekst"/>
+      <w:pStyle w:val="Header"/>
       <w:jc w:val="right"/>
       <w:rPr>
         <w:lang w:val="nl-BE"/>
       </w:rPr>
     </w:pPr>
+    <w:proofErr w:type="spellStart"/>
     <w:r>
       <w:rPr>
         <w:lang w:val="nl-BE"/>
       </w:rPr>
-      <w:t>Ihno van de Sande</w:t>
+      <w:t>Ihno</w:t>
+    </w:r>
+    <w:proofErr w:type="spellEnd"/>
+    <w:r>
+      <w:rPr>
+        <w:lang w:val="nl-BE"/>
+      </w:rPr>
+      <w:t xml:space="preserve"> van de Sande</w:t>
     </w:r>
   </w:p>
   <w:p>
     <w:pPr>
-      <w:pStyle w:val="Koptekst"/>
+      <w:pStyle w:val="Header"/>
       <w:jc w:val="right"/>
       <w:rPr>
         <w:lang w:val="en-GB"/>
@@ -3592,7 +3551,7 @@
         <w:kern w:val="2"/>
         <w:sz w:val="22"/>
         <w:szCs w:val="22"/>
-        <w:lang w:eastAsia="en-US" w:bidi="ar-SA"/>
+        <w:lang w:val="en-BE" w:eastAsia="en-US" w:bidi="ar-SA"/>
         <w14:ligatures w14:val="standardContextual"/>
       </w:rPr>
     </w:rPrDefault>
@@ -3980,18 +3939,18 @@
     <w:lsdException w:name="Unresolved Mention" w:semiHidden="1" w:unhideWhenUsed="1"/>
     <w:lsdException w:name="Smart Link" w:semiHidden="1" w:unhideWhenUsed="1"/>
   </w:latentStyles>
-  <w:style w:type="paragraph" w:default="1" w:styleId="Standaard">
+  <w:style w:type="paragraph" w:default="1" w:styleId="Normal">
     <w:name w:val="Normal"/>
     <w:qFormat/>
     <w:rPr>
       <w:lang w:val="nl-NL"/>
     </w:rPr>
   </w:style>
-  <w:style w:type="paragraph" w:styleId="Kop1">
+  <w:style w:type="paragraph" w:styleId="Heading1">
     <w:name w:val="heading 1"/>
-    <w:basedOn w:val="Standaard"/>
-    <w:next w:val="Standaard"/>
-    <w:link w:val="Kop1Char"/>
+    <w:basedOn w:val="Normal"/>
+    <w:next w:val="Normal"/>
+    <w:link w:val="Heading1Char"/>
     <w:uiPriority w:val="9"/>
     <w:qFormat/>
     <w:rsid w:val="0021097A"/>
@@ -4008,11 +3967,11 @@
       <w:szCs w:val="40"/>
     </w:rPr>
   </w:style>
-  <w:style w:type="paragraph" w:styleId="Kop2">
+  <w:style w:type="paragraph" w:styleId="Heading2">
     <w:name w:val="heading 2"/>
-    <w:basedOn w:val="Standaard"/>
-    <w:next w:val="Standaard"/>
-    <w:link w:val="Kop2Char"/>
+    <w:basedOn w:val="Normal"/>
+    <w:next w:val="Normal"/>
+    <w:link w:val="Heading2Char"/>
     <w:uiPriority w:val="9"/>
     <w:unhideWhenUsed/>
     <w:qFormat/>
@@ -4030,11 +3989,11 @@
       <w:szCs w:val="32"/>
     </w:rPr>
   </w:style>
-  <w:style w:type="paragraph" w:styleId="Kop3">
+  <w:style w:type="paragraph" w:styleId="Heading3">
     <w:name w:val="heading 3"/>
-    <w:basedOn w:val="Standaard"/>
-    <w:next w:val="Standaard"/>
-    <w:link w:val="Kop3Char"/>
+    <w:basedOn w:val="Normal"/>
+    <w:next w:val="Normal"/>
+    <w:link w:val="Heading3Char"/>
     <w:uiPriority w:val="9"/>
     <w:unhideWhenUsed/>
     <w:qFormat/>
@@ -4052,11 +4011,11 @@
       <w:szCs w:val="28"/>
     </w:rPr>
   </w:style>
-  <w:style w:type="paragraph" w:styleId="Kop4">
+  <w:style w:type="paragraph" w:styleId="Heading4">
     <w:name w:val="heading 4"/>
-    <w:basedOn w:val="Standaard"/>
-    <w:next w:val="Standaard"/>
-    <w:link w:val="Kop4Char"/>
+    <w:basedOn w:val="Normal"/>
+    <w:next w:val="Normal"/>
+    <w:link w:val="Heading4Char"/>
     <w:uiPriority w:val="9"/>
     <w:semiHidden/>
     <w:unhideWhenUsed/>
@@ -4075,11 +4034,11 @@
       <w:color w:val="0F4761" w:themeColor="accent1" w:themeShade="BF"/>
     </w:rPr>
   </w:style>
-  <w:style w:type="paragraph" w:styleId="Kop5">
+  <w:style w:type="paragraph" w:styleId="Heading5">
     <w:name w:val="heading 5"/>
-    <w:basedOn w:val="Standaard"/>
-    <w:next w:val="Standaard"/>
-    <w:link w:val="Kop5Char"/>
+    <w:basedOn w:val="Normal"/>
+    <w:next w:val="Normal"/>
+    <w:link w:val="Heading5Char"/>
     <w:uiPriority w:val="9"/>
     <w:semiHidden/>
     <w:unhideWhenUsed/>
@@ -4096,11 +4055,11 @@
       <w:color w:val="0F4761" w:themeColor="accent1" w:themeShade="BF"/>
     </w:rPr>
   </w:style>
-  <w:style w:type="paragraph" w:styleId="Kop6">
+  <w:style w:type="paragraph" w:styleId="Heading6">
     <w:name w:val="heading 6"/>
-    <w:basedOn w:val="Standaard"/>
-    <w:next w:val="Standaard"/>
-    <w:link w:val="Kop6Char"/>
+    <w:basedOn w:val="Normal"/>
+    <w:next w:val="Normal"/>
+    <w:link w:val="Heading6Char"/>
     <w:uiPriority w:val="9"/>
     <w:semiHidden/>
     <w:unhideWhenUsed/>
@@ -4119,11 +4078,11 @@
       <w:color w:val="595959" w:themeColor="text1" w:themeTint="A6"/>
     </w:rPr>
   </w:style>
-  <w:style w:type="paragraph" w:styleId="Kop7">
+  <w:style w:type="paragraph" w:styleId="Heading7">
     <w:name w:val="heading 7"/>
-    <w:basedOn w:val="Standaard"/>
-    <w:next w:val="Standaard"/>
-    <w:link w:val="Kop7Char"/>
+    <w:basedOn w:val="Normal"/>
+    <w:next w:val="Normal"/>
+    <w:link w:val="Heading7Char"/>
     <w:uiPriority w:val="9"/>
     <w:semiHidden/>
     <w:unhideWhenUsed/>
@@ -4140,11 +4099,11 @@
       <w:color w:val="595959" w:themeColor="text1" w:themeTint="A6"/>
     </w:rPr>
   </w:style>
-  <w:style w:type="paragraph" w:styleId="Kop8">
+  <w:style w:type="paragraph" w:styleId="Heading8">
     <w:name w:val="heading 8"/>
-    <w:basedOn w:val="Standaard"/>
-    <w:next w:val="Standaard"/>
-    <w:link w:val="Kop8Char"/>
+    <w:basedOn w:val="Normal"/>
+    <w:next w:val="Normal"/>
+    <w:link w:val="Heading8Char"/>
     <w:uiPriority w:val="9"/>
     <w:semiHidden/>
     <w:unhideWhenUsed/>
@@ -4163,11 +4122,11 @@
       <w:color w:val="272727" w:themeColor="text1" w:themeTint="D8"/>
     </w:rPr>
   </w:style>
-  <w:style w:type="paragraph" w:styleId="Kop9">
+  <w:style w:type="paragraph" w:styleId="Heading9">
     <w:name w:val="heading 9"/>
-    <w:basedOn w:val="Standaard"/>
-    <w:next w:val="Standaard"/>
-    <w:link w:val="Kop9Char"/>
+    <w:basedOn w:val="Normal"/>
+    <w:next w:val="Normal"/>
+    <w:link w:val="Heading9Char"/>
     <w:uiPriority w:val="9"/>
     <w:semiHidden/>
     <w:unhideWhenUsed/>
@@ -4184,12 +4143,12 @@
       <w:color w:val="272727" w:themeColor="text1" w:themeTint="D8"/>
     </w:rPr>
   </w:style>
-  <w:style w:type="character" w:default="1" w:styleId="Standaardalinea-lettertype">
+  <w:style w:type="character" w:default="1" w:styleId="DefaultParagraphFont">
     <w:name w:val="Default Paragraph Font"/>
     <w:uiPriority w:val="1"/>
     <w:unhideWhenUsed/>
   </w:style>
-  <w:style w:type="table" w:default="1" w:styleId="Standaardtabel">
+  <w:style w:type="table" w:default="1" w:styleId="TableNormal">
     <w:name w:val="Normal Table"/>
     <w:uiPriority w:val="99"/>
     <w:semiHidden/>
@@ -4204,16 +4163,16 @@
       </w:tblCellMar>
     </w:tblPr>
   </w:style>
-  <w:style w:type="numbering" w:default="1" w:styleId="Geenlijst">
+  <w:style w:type="numbering" w:default="1" w:styleId="NoList">
     <w:name w:val="No List"/>
     <w:uiPriority w:val="99"/>
     <w:semiHidden/>
     <w:unhideWhenUsed/>
   </w:style>
-  <w:style w:type="character" w:customStyle="1" w:styleId="Kop1Char">
-    <w:name w:val="Kop 1 Char"/>
-    <w:basedOn w:val="Standaardalinea-lettertype"/>
-    <w:link w:val="Kop1"/>
+  <w:style w:type="character" w:customStyle="1" w:styleId="Heading1Char">
+    <w:name w:val="Heading 1 Char"/>
+    <w:basedOn w:val="DefaultParagraphFont"/>
+    <w:link w:val="Heading1"/>
     <w:uiPriority w:val="9"/>
     <w:rsid w:val="0021097A"/>
     <w:rPr>
@@ -4224,10 +4183,10 @@
       <w:lang w:val="nl-NL"/>
     </w:rPr>
   </w:style>
-  <w:style w:type="character" w:customStyle="1" w:styleId="Kop2Char">
-    <w:name w:val="Kop 2 Char"/>
-    <w:basedOn w:val="Standaardalinea-lettertype"/>
-    <w:link w:val="Kop2"/>
+  <w:style w:type="character" w:customStyle="1" w:styleId="Heading2Char">
+    <w:name w:val="Heading 2 Char"/>
+    <w:basedOn w:val="DefaultParagraphFont"/>
+    <w:link w:val="Heading2"/>
     <w:uiPriority w:val="9"/>
     <w:rsid w:val="0021097A"/>
     <w:rPr>
@@ -4238,10 +4197,10 @@
       <w:lang w:val="nl-NL"/>
     </w:rPr>
   </w:style>
-  <w:style w:type="character" w:customStyle="1" w:styleId="Kop3Char">
-    <w:name w:val="Kop 3 Char"/>
-    <w:basedOn w:val="Standaardalinea-lettertype"/>
-    <w:link w:val="Kop3"/>
+  <w:style w:type="character" w:customStyle="1" w:styleId="Heading3Char">
+    <w:name w:val="Heading 3 Char"/>
+    <w:basedOn w:val="DefaultParagraphFont"/>
+    <w:link w:val="Heading3"/>
     <w:uiPriority w:val="9"/>
     <w:rsid w:val="0021097A"/>
     <w:rPr>
@@ -4252,10 +4211,10 @@
       <w:lang w:val="nl-NL"/>
     </w:rPr>
   </w:style>
-  <w:style w:type="character" w:customStyle="1" w:styleId="Kop4Char">
-    <w:name w:val="Kop 4 Char"/>
-    <w:basedOn w:val="Standaardalinea-lettertype"/>
-    <w:link w:val="Kop4"/>
+  <w:style w:type="character" w:customStyle="1" w:styleId="Heading4Char">
+    <w:name w:val="Heading 4 Char"/>
+    <w:basedOn w:val="DefaultParagraphFont"/>
+    <w:link w:val="Heading4"/>
     <w:uiPriority w:val="9"/>
     <w:semiHidden/>
     <w:rsid w:val="0021097A"/>
@@ -4267,10 +4226,10 @@
       <w:lang w:val="nl-NL"/>
     </w:rPr>
   </w:style>
-  <w:style w:type="character" w:customStyle="1" w:styleId="Kop5Char">
-    <w:name w:val="Kop 5 Char"/>
-    <w:basedOn w:val="Standaardalinea-lettertype"/>
-    <w:link w:val="Kop5"/>
+  <w:style w:type="character" w:customStyle="1" w:styleId="Heading5Char">
+    <w:name w:val="Heading 5 Char"/>
+    <w:basedOn w:val="DefaultParagraphFont"/>
+    <w:link w:val="Heading5"/>
     <w:uiPriority w:val="9"/>
     <w:semiHidden/>
     <w:rsid w:val="0021097A"/>
@@ -4280,10 +4239,10 @@
       <w:lang w:val="nl-NL"/>
     </w:rPr>
   </w:style>
-  <w:style w:type="character" w:customStyle="1" w:styleId="Kop6Char">
-    <w:name w:val="Kop 6 Char"/>
-    <w:basedOn w:val="Standaardalinea-lettertype"/>
-    <w:link w:val="Kop6"/>
+  <w:style w:type="character" w:customStyle="1" w:styleId="Heading6Char">
+    <w:name w:val="Heading 6 Char"/>
+    <w:basedOn w:val="DefaultParagraphFont"/>
+    <w:link w:val="Heading6"/>
     <w:uiPriority w:val="9"/>
     <w:semiHidden/>
     <w:rsid w:val="0021097A"/>
@@ -4295,10 +4254,10 @@
       <w:lang w:val="nl-NL"/>
     </w:rPr>
   </w:style>
-  <w:style w:type="character" w:customStyle="1" w:styleId="Kop7Char">
-    <w:name w:val="Kop 7 Char"/>
-    <w:basedOn w:val="Standaardalinea-lettertype"/>
-    <w:link w:val="Kop7"/>
+  <w:style w:type="character" w:customStyle="1" w:styleId="Heading7Char">
+    <w:name w:val="Heading 7 Char"/>
+    <w:basedOn w:val="DefaultParagraphFont"/>
+    <w:link w:val="Heading7"/>
     <w:uiPriority w:val="9"/>
     <w:semiHidden/>
     <w:rsid w:val="0021097A"/>
@@ -4308,10 +4267,10 @@
       <w:lang w:val="nl-NL"/>
     </w:rPr>
   </w:style>
-  <w:style w:type="character" w:customStyle="1" w:styleId="Kop8Char">
-    <w:name w:val="Kop 8 Char"/>
-    <w:basedOn w:val="Standaardalinea-lettertype"/>
-    <w:link w:val="Kop8"/>
+  <w:style w:type="character" w:customStyle="1" w:styleId="Heading8Char">
+    <w:name w:val="Heading 8 Char"/>
+    <w:basedOn w:val="DefaultParagraphFont"/>
+    <w:link w:val="Heading8"/>
     <w:uiPriority w:val="9"/>
     <w:semiHidden/>
     <w:rsid w:val="0021097A"/>
@@ -4323,10 +4282,10 @@
       <w:lang w:val="nl-NL"/>
     </w:rPr>
   </w:style>
-  <w:style w:type="character" w:customStyle="1" w:styleId="Kop9Char">
-    <w:name w:val="Kop 9 Char"/>
-    <w:basedOn w:val="Standaardalinea-lettertype"/>
-    <w:link w:val="Kop9"/>
+  <w:style w:type="character" w:customStyle="1" w:styleId="Heading9Char">
+    <w:name w:val="Heading 9 Char"/>
+    <w:basedOn w:val="DefaultParagraphFont"/>
+    <w:link w:val="Heading9"/>
     <w:uiPriority w:val="9"/>
     <w:semiHidden/>
     <w:rsid w:val="0021097A"/>
@@ -4336,11 +4295,11 @@
       <w:lang w:val="nl-NL"/>
     </w:rPr>
   </w:style>
-  <w:style w:type="paragraph" w:styleId="Titel">
+  <w:style w:type="paragraph" w:styleId="Title">
     <w:name w:val="Title"/>
-    <w:basedOn w:val="Standaard"/>
-    <w:next w:val="Standaard"/>
-    <w:link w:val="TitelChar"/>
+    <w:basedOn w:val="Normal"/>
+    <w:next w:val="Normal"/>
+    <w:link w:val="TitleChar"/>
     <w:uiPriority w:val="10"/>
     <w:qFormat/>
     <w:rsid w:val="0021097A"/>
@@ -4356,10 +4315,10 @@
       <w:szCs w:val="56"/>
     </w:rPr>
   </w:style>
-  <w:style w:type="character" w:customStyle="1" w:styleId="TitelChar">
-    <w:name w:val="Titel Char"/>
-    <w:basedOn w:val="Standaardalinea-lettertype"/>
-    <w:link w:val="Titel"/>
+  <w:style w:type="character" w:customStyle="1" w:styleId="TitleChar">
+    <w:name w:val="Title Char"/>
+    <w:basedOn w:val="DefaultParagraphFont"/>
+    <w:link w:val="Title"/>
     <w:uiPriority w:val="10"/>
     <w:rsid w:val="0021097A"/>
     <w:rPr>
@@ -4371,11 +4330,11 @@
       <w:lang w:val="nl-NL"/>
     </w:rPr>
   </w:style>
-  <w:style w:type="paragraph" w:styleId="Ondertitel">
+  <w:style w:type="paragraph" w:styleId="Subtitle">
     <w:name w:val="Subtitle"/>
-    <w:basedOn w:val="Standaard"/>
-    <w:next w:val="Standaard"/>
-    <w:link w:val="OndertitelChar"/>
+    <w:basedOn w:val="Normal"/>
+    <w:next w:val="Normal"/>
+    <w:link w:val="SubtitleChar"/>
     <w:uiPriority w:val="11"/>
     <w:qFormat/>
     <w:rsid w:val="0021097A"/>
@@ -4392,10 +4351,10 @@
       <w:szCs w:val="28"/>
     </w:rPr>
   </w:style>
-  <w:style w:type="character" w:customStyle="1" w:styleId="OndertitelChar">
-    <w:name w:val="Ondertitel Char"/>
-    <w:basedOn w:val="Standaardalinea-lettertype"/>
-    <w:link w:val="Ondertitel"/>
+  <w:style w:type="character" w:customStyle="1" w:styleId="SubtitleChar">
+    <w:name w:val="Subtitle Char"/>
+    <w:basedOn w:val="DefaultParagraphFont"/>
+    <w:link w:val="Subtitle"/>
     <w:uiPriority w:val="11"/>
     <w:rsid w:val="0021097A"/>
     <w:rPr>
@@ -4407,11 +4366,11 @@
       <w:lang w:val="nl-NL"/>
     </w:rPr>
   </w:style>
-  <w:style w:type="paragraph" w:styleId="Citaat">
+  <w:style w:type="paragraph" w:styleId="Quote">
     <w:name w:val="Quote"/>
-    <w:basedOn w:val="Standaard"/>
-    <w:next w:val="Standaard"/>
-    <w:link w:val="CitaatChar"/>
+    <w:basedOn w:val="Normal"/>
+    <w:next w:val="Normal"/>
+    <w:link w:val="QuoteChar"/>
     <w:uiPriority w:val="29"/>
     <w:qFormat/>
     <w:rsid w:val="0021097A"/>
@@ -4425,10 +4384,10 @@
       <w:color w:val="404040" w:themeColor="text1" w:themeTint="BF"/>
     </w:rPr>
   </w:style>
-  <w:style w:type="character" w:customStyle="1" w:styleId="CitaatChar">
-    <w:name w:val="Citaat Char"/>
-    <w:basedOn w:val="Standaardalinea-lettertype"/>
-    <w:link w:val="Citaat"/>
+  <w:style w:type="character" w:customStyle="1" w:styleId="QuoteChar">
+    <w:name w:val="Quote Char"/>
+    <w:basedOn w:val="DefaultParagraphFont"/>
+    <w:link w:val="Quote"/>
     <w:uiPriority w:val="29"/>
     <w:rsid w:val="0021097A"/>
     <w:rPr>
@@ -4438,9 +4397,9 @@
       <w:lang w:val="nl-NL"/>
     </w:rPr>
   </w:style>
-  <w:style w:type="paragraph" w:styleId="Lijstalinea">
+  <w:style w:type="paragraph" w:styleId="ListParagraph">
     <w:name w:val="List Paragraph"/>
-    <w:basedOn w:val="Standaard"/>
+    <w:basedOn w:val="Normal"/>
     <w:uiPriority w:val="34"/>
     <w:qFormat/>
     <w:rsid w:val="0021097A"/>
@@ -4449,9 +4408,9 @@
       <w:contextualSpacing/>
     </w:pPr>
   </w:style>
-  <w:style w:type="character" w:styleId="Intensievebenadrukking">
+  <w:style w:type="character" w:styleId="IntenseEmphasis">
     <w:name w:val="Intense Emphasis"/>
-    <w:basedOn w:val="Standaardalinea-lettertype"/>
+    <w:basedOn w:val="DefaultParagraphFont"/>
     <w:uiPriority w:val="21"/>
     <w:qFormat/>
     <w:rsid w:val="0021097A"/>
@@ -4461,11 +4420,11 @@
       <w:color w:val="0F4761" w:themeColor="accent1" w:themeShade="BF"/>
     </w:rPr>
   </w:style>
-  <w:style w:type="paragraph" w:styleId="Duidelijkcitaat">
+  <w:style w:type="paragraph" w:styleId="IntenseQuote">
     <w:name w:val="Intense Quote"/>
-    <w:basedOn w:val="Standaard"/>
-    <w:next w:val="Standaard"/>
-    <w:link w:val="DuidelijkcitaatChar"/>
+    <w:basedOn w:val="Normal"/>
+    <w:next w:val="Normal"/>
+    <w:link w:val="IntenseQuoteChar"/>
     <w:uiPriority w:val="30"/>
     <w:qFormat/>
     <w:rsid w:val="0021097A"/>
@@ -4484,10 +4443,10 @@
       <w:color w:val="0F4761" w:themeColor="accent1" w:themeShade="BF"/>
     </w:rPr>
   </w:style>
-  <w:style w:type="character" w:customStyle="1" w:styleId="DuidelijkcitaatChar">
-    <w:name w:val="Duidelijk citaat Char"/>
-    <w:basedOn w:val="Standaardalinea-lettertype"/>
-    <w:link w:val="Duidelijkcitaat"/>
+  <w:style w:type="character" w:customStyle="1" w:styleId="IntenseQuoteChar">
+    <w:name w:val="Intense Quote Char"/>
+    <w:basedOn w:val="DefaultParagraphFont"/>
+    <w:link w:val="IntenseQuote"/>
     <w:uiPriority w:val="30"/>
     <w:rsid w:val="0021097A"/>
     <w:rPr>
@@ -4497,9 +4456,9 @@
       <w:lang w:val="nl-NL"/>
     </w:rPr>
   </w:style>
-  <w:style w:type="character" w:styleId="Intensieveverwijzing">
+  <w:style w:type="character" w:styleId="IntenseReference">
     <w:name w:val="Intense Reference"/>
-    <w:basedOn w:val="Standaardalinea-lettertype"/>
+    <w:basedOn w:val="DefaultParagraphFont"/>
     <w:uiPriority w:val="32"/>
     <w:qFormat/>
     <w:rsid w:val="0021097A"/>
@@ -4511,10 +4470,10 @@
       <w:spacing w:val="5"/>
     </w:rPr>
   </w:style>
-  <w:style w:type="paragraph" w:styleId="Koptekst">
+  <w:style w:type="paragraph" w:styleId="Header">
     <w:name w:val="header"/>
-    <w:basedOn w:val="Standaard"/>
-    <w:link w:val="KoptekstChar"/>
+    <w:basedOn w:val="Normal"/>
+    <w:link w:val="HeaderChar"/>
     <w:uiPriority w:val="99"/>
     <w:unhideWhenUsed/>
     <w:rsid w:val="0021097A"/>
@@ -4526,20 +4485,20 @@
       <w:spacing w:after="0" w:line="240" w:lineRule="auto"/>
     </w:pPr>
   </w:style>
-  <w:style w:type="character" w:customStyle="1" w:styleId="KoptekstChar">
-    <w:name w:val="Koptekst Char"/>
-    <w:basedOn w:val="Standaardalinea-lettertype"/>
-    <w:link w:val="Koptekst"/>
+  <w:style w:type="character" w:customStyle="1" w:styleId="HeaderChar">
+    <w:name w:val="Header Char"/>
+    <w:basedOn w:val="DefaultParagraphFont"/>
+    <w:link w:val="Header"/>
     <w:uiPriority w:val="99"/>
     <w:rsid w:val="0021097A"/>
     <w:rPr>
       <w:lang w:val="nl-NL"/>
     </w:rPr>
   </w:style>
-  <w:style w:type="paragraph" w:styleId="Voettekst">
+  <w:style w:type="paragraph" w:styleId="Footer">
     <w:name w:val="footer"/>
-    <w:basedOn w:val="Standaard"/>
-    <w:link w:val="VoettekstChar"/>
+    <w:basedOn w:val="Normal"/>
+    <w:link w:val="FooterChar"/>
     <w:uiPriority w:val="99"/>
     <w:unhideWhenUsed/>
     <w:rsid w:val="0021097A"/>
@@ -4551,10 +4510,10 @@
       <w:spacing w:after="0" w:line="240" w:lineRule="auto"/>
     </w:pPr>
   </w:style>
-  <w:style w:type="character" w:customStyle="1" w:styleId="VoettekstChar">
-    <w:name w:val="Voettekst Char"/>
-    <w:basedOn w:val="Standaardalinea-lettertype"/>
-    <w:link w:val="Voettekst"/>
+  <w:style w:type="character" w:customStyle="1" w:styleId="FooterChar">
+    <w:name w:val="Footer Char"/>
+    <w:basedOn w:val="DefaultParagraphFont"/>
+    <w:link w:val="Footer"/>
     <w:uiPriority w:val="99"/>
     <w:rsid w:val="0021097A"/>
     <w:rPr>
@@ -4563,7 +4522,7 @@
   </w:style>
   <w:style w:type="character" w:styleId="Hyperlink">
     <w:name w:val="Hyperlink"/>
-    <w:basedOn w:val="Standaardalinea-lettertype"/>
+    <w:basedOn w:val="DefaultParagraphFont"/>
     <w:uiPriority w:val="99"/>
     <w:unhideWhenUsed/>
     <w:rsid w:val="0021097A"/>
@@ -4572,9 +4531,9 @@
       <w:u w:val="single"/>
     </w:rPr>
   </w:style>
-  <w:style w:type="character" w:styleId="Onopgelostemelding">
+  <w:style w:type="character" w:styleId="UnresolvedMention">
     <w:name w:val="Unresolved Mention"/>
-    <w:basedOn w:val="Standaardalinea-lettertype"/>
+    <w:basedOn w:val="DefaultParagraphFont"/>
     <w:uiPriority w:val="99"/>
     <w:semiHidden/>
     <w:unhideWhenUsed/>
@@ -4584,9 +4543,9 @@
       <w:shd w:val="clear" w:color="auto" w:fill="E1DFDD"/>
     </w:rPr>
   </w:style>
-  <w:style w:type="character" w:styleId="GevolgdeHyperlink">
+  <w:style w:type="character" w:styleId="FollowedHyperlink">
     <w:name w:val="FollowedHyperlink"/>
-    <w:basedOn w:val="Standaardalinea-lettertype"/>
+    <w:basedOn w:val="DefaultParagraphFont"/>
     <w:uiPriority w:val="99"/>
     <w:semiHidden/>
     <w:unhideWhenUsed/>

</xml_diff>